<commit_message>
Ejemplo font-family y evidencia
</commit_message>
<xml_diff>
--- a/Evidencias.docx
+++ b/Evidencias.docx
@@ -4,6 +4,398 @@
   <w:body>
     <w:p>
       <w:pPr>
+        <w:spacing w:after="0" w:line="276" w:lineRule="auto"/>
+        <w:jc w:val="center"/>
+        <w:rPr>
+          <w:rFonts w:eastAsia="Arial"/>
+          <w:b/>
+          <w:lang w:val="es" w:eastAsia="es-CO"/>
+        </w:rPr>
+      </w:pPr>
+      <w:r>
+        <w:rPr>
+          <w:rFonts w:eastAsia="Arial"/>
+          <w:b/>
+          <w:lang w:val="es" w:eastAsia="es-CO"/>
+        </w:rPr>
+        <w:t>TALLER 1: HTML - CSS</w:t>
+      </w:r>
+    </w:p>
+    <w:p>
+      <w:pPr>
+        <w:spacing w:after="0" w:line="276" w:lineRule="auto"/>
+        <w:jc w:val="center"/>
+        <w:rPr>
+          <w:rFonts w:eastAsia="Arial"/>
+          <w:b/>
+          <w:lang w:val="es" w:eastAsia="es-CO"/>
+        </w:rPr>
+      </w:pPr>
+    </w:p>
+    <w:p>
+      <w:pPr>
+        <w:spacing w:after="0" w:line="276" w:lineRule="auto"/>
+        <w:jc w:val="center"/>
+        <w:rPr>
+          <w:rFonts w:eastAsia="Arial"/>
+          <w:b/>
+          <w:lang w:val="es" w:eastAsia="es-CO"/>
+        </w:rPr>
+      </w:pPr>
+    </w:p>
+    <w:p>
+      <w:pPr>
+        <w:spacing w:after="0" w:line="276" w:lineRule="auto"/>
+        <w:jc w:val="center"/>
+        <w:rPr>
+          <w:rFonts w:eastAsia="Arial"/>
+          <w:b/>
+          <w:lang w:val="es" w:eastAsia="es-CO"/>
+        </w:rPr>
+      </w:pPr>
+    </w:p>
+    <w:p>
+      <w:pPr>
+        <w:spacing w:after="0" w:line="276" w:lineRule="auto"/>
+        <w:jc w:val="center"/>
+        <w:rPr>
+          <w:rFonts w:eastAsia="Arial"/>
+          <w:lang w:val="es" w:eastAsia="es-CO"/>
+        </w:rPr>
+      </w:pPr>
+      <w:r>
+        <w:rPr>
+          <w:rFonts w:eastAsia="Arial"/>
+          <w:noProof/>
+          <w:lang w:eastAsia="es-CO"/>
+        </w:rPr>
+        <w:drawing>
+          <wp:inline distT="114300" distB="114300" distL="114300" distR="114300" wp14:anchorId="2F092B13" wp14:editId="0DC65112">
+            <wp:extent cx="1814513" cy="2449592"/>
+            <wp:effectExtent l="0" t="0" r="0" b="0"/>
+            <wp:docPr id="33" name="image7.png"/>
+            <wp:cNvGraphicFramePr/>
+            <a:graphic xmlns:a="http://schemas.openxmlformats.org/drawingml/2006/main">
+              <a:graphicData uri="http://schemas.openxmlformats.org/drawingml/2006/picture">
+                <pic:pic xmlns:pic="http://schemas.openxmlformats.org/drawingml/2006/picture">
+                  <pic:nvPicPr>
+                    <pic:cNvPr id="0" name="image7.png"/>
+                    <pic:cNvPicPr preferRelativeResize="0"/>
+                  </pic:nvPicPr>
+                  <pic:blipFill>
+                    <a:blip r:embed="rId4"/>
+                    <a:srcRect/>
+                    <a:stretch>
+                      <a:fillRect/>
+                    </a:stretch>
+                  </pic:blipFill>
+                  <pic:spPr>
+                    <a:xfrm>
+                      <a:off x="0" y="0"/>
+                      <a:ext cx="1814513" cy="2449592"/>
+                    </a:xfrm>
+                    <a:prstGeom prst="rect">
+                      <a:avLst/>
+                    </a:prstGeom>
+                    <a:ln/>
+                  </pic:spPr>
+                </pic:pic>
+              </a:graphicData>
+            </a:graphic>
+          </wp:inline>
+        </w:drawing>
+      </w:r>
+    </w:p>
+    <w:p>
+      <w:pPr>
+        <w:spacing w:after="0" w:line="276" w:lineRule="auto"/>
+        <w:jc w:val="center"/>
+        <w:rPr>
+          <w:rFonts w:eastAsia="Arial"/>
+          <w:lang w:val="es" w:eastAsia="es-CO"/>
+        </w:rPr>
+      </w:pPr>
+    </w:p>
+    <w:p>
+      <w:pPr>
+        <w:spacing w:after="0" w:line="276" w:lineRule="auto"/>
+        <w:jc w:val="center"/>
+        <w:rPr>
+          <w:rFonts w:eastAsia="Arial"/>
+          <w:lang w:val="es" w:eastAsia="es-CO"/>
+        </w:rPr>
+      </w:pPr>
+    </w:p>
+    <w:p>
+      <w:pPr>
+        <w:spacing w:after="0" w:line="276" w:lineRule="auto"/>
+        <w:jc w:val="center"/>
+        <w:rPr>
+          <w:rFonts w:eastAsia="Arial"/>
+          <w:b/>
+          <w:lang w:val="es" w:eastAsia="es-CO"/>
+        </w:rPr>
+      </w:pPr>
+      <w:r>
+        <w:rPr>
+          <w:rFonts w:eastAsia="Arial"/>
+          <w:b/>
+          <w:lang w:val="es" w:eastAsia="es-CO"/>
+        </w:rPr>
+        <w:t>PRESENTADO POR:</w:t>
+      </w:r>
+    </w:p>
+    <w:p>
+      <w:pPr>
+        <w:spacing w:after="0" w:line="276" w:lineRule="auto"/>
+        <w:jc w:val="center"/>
+        <w:rPr>
+          <w:rFonts w:eastAsia="Arial"/>
+          <w:lang w:val="es" w:eastAsia="es-CO"/>
+        </w:rPr>
+      </w:pPr>
+      <w:r>
+        <w:rPr>
+          <w:rFonts w:eastAsia="Arial"/>
+          <w:lang w:val="es" w:eastAsia="es-CO"/>
+        </w:rPr>
+        <w:t>JUAN CAMILO OTERO VELASCO</w:t>
+      </w:r>
+    </w:p>
+    <w:p>
+      <w:pPr>
+        <w:spacing w:after="0" w:line="276" w:lineRule="auto"/>
+        <w:ind w:left="720"/>
+        <w:jc w:val="center"/>
+        <w:rPr>
+          <w:rFonts w:eastAsia="Arial"/>
+          <w:lang w:val="es" w:eastAsia="es-CO"/>
+        </w:rPr>
+      </w:pPr>
+    </w:p>
+    <w:p>
+      <w:pPr>
+        <w:spacing w:after="0" w:line="276" w:lineRule="auto"/>
+        <w:ind w:left="720"/>
+        <w:jc w:val="center"/>
+        <w:rPr>
+          <w:rFonts w:eastAsia="Arial"/>
+          <w:lang w:val="es" w:eastAsia="es-CO"/>
+        </w:rPr>
+      </w:pPr>
+    </w:p>
+    <w:p>
+      <w:pPr>
+        <w:spacing w:after="0" w:line="276" w:lineRule="auto"/>
+        <w:jc w:val="center"/>
+        <w:rPr>
+          <w:rFonts w:eastAsia="Arial"/>
+          <w:lang w:val="es" w:eastAsia="es-CO"/>
+        </w:rPr>
+      </w:pPr>
+    </w:p>
+    <w:p>
+      <w:pPr>
+        <w:spacing w:after="0" w:line="276" w:lineRule="auto"/>
+        <w:ind w:left="720"/>
+        <w:jc w:val="center"/>
+        <w:rPr>
+          <w:rFonts w:eastAsia="Arial"/>
+          <w:lang w:val="es" w:eastAsia="es-CO"/>
+        </w:rPr>
+      </w:pPr>
+    </w:p>
+    <w:p>
+      <w:pPr>
+        <w:spacing w:after="0" w:line="276" w:lineRule="auto"/>
+        <w:jc w:val="center"/>
+        <w:rPr>
+          <w:rFonts w:eastAsia="Arial"/>
+          <w:b/>
+          <w:lang w:val="es" w:eastAsia="es-CO"/>
+        </w:rPr>
+      </w:pPr>
+      <w:r>
+        <w:rPr>
+          <w:rFonts w:eastAsia="Arial"/>
+          <w:b/>
+          <w:lang w:val="es" w:eastAsia="es-CO"/>
+        </w:rPr>
+        <w:t>PRESENTADO A:</w:t>
+      </w:r>
+    </w:p>
+    <w:p>
+      <w:pPr>
+        <w:spacing w:after="0" w:line="276" w:lineRule="auto"/>
+        <w:jc w:val="center"/>
+        <w:rPr>
+          <w:rFonts w:eastAsia="Arial"/>
+          <w:lang w:val="es" w:eastAsia="es-CO"/>
+        </w:rPr>
+      </w:pPr>
+      <w:r>
+        <w:rPr>
+          <w:rFonts w:eastAsia="Arial"/>
+          <w:lang w:val="es" w:eastAsia="es-CO"/>
+        </w:rPr>
+        <w:t>ING.</w:t>
+      </w:r>
+      <w:r>
+        <w:rPr>
+          <w:rFonts w:eastAsia="Arial"/>
+          <w:lang w:val="es" w:eastAsia="es-CO"/>
+        </w:rPr>
+        <w:t xml:space="preserve"> </w:t>
+      </w:r>
+      <w:r>
+        <w:rPr>
+          <w:color w:val="000000" w:themeColor="text1"/>
+          <w:spacing w:val="4"/>
+          <w:szCs w:val="21"/>
+        </w:rPr>
+        <w:t>JAVIER ALEXANDER HURTADO GUACA</w:t>
+      </w:r>
+    </w:p>
+    <w:p>
+      <w:pPr>
+        <w:spacing w:after="0" w:line="276" w:lineRule="auto"/>
+        <w:ind w:left="720"/>
+        <w:jc w:val="center"/>
+        <w:rPr>
+          <w:rFonts w:eastAsia="Arial"/>
+          <w:b/>
+          <w:lang w:val="es" w:eastAsia="es-CO"/>
+        </w:rPr>
+      </w:pPr>
+    </w:p>
+    <w:p>
+      <w:pPr>
+        <w:spacing w:after="0" w:line="276" w:lineRule="auto"/>
+        <w:ind w:left="720"/>
+        <w:jc w:val="center"/>
+        <w:rPr>
+          <w:rFonts w:eastAsia="Arial"/>
+          <w:b/>
+          <w:lang w:val="es" w:eastAsia="es-CO"/>
+        </w:rPr>
+      </w:pPr>
+    </w:p>
+    <w:p>
+      <w:pPr>
+        <w:spacing w:after="0" w:line="276" w:lineRule="auto"/>
+        <w:ind w:left="720"/>
+        <w:jc w:val="center"/>
+        <w:rPr>
+          <w:rFonts w:eastAsia="Arial"/>
+          <w:b/>
+          <w:lang w:val="es" w:eastAsia="es-CO"/>
+        </w:rPr>
+      </w:pPr>
+    </w:p>
+    <w:p>
+      <w:pPr>
+        <w:spacing w:after="0" w:line="276" w:lineRule="auto"/>
+        <w:jc w:val="center"/>
+        <w:rPr>
+          <w:rFonts w:eastAsia="Arial"/>
+          <w:b/>
+          <w:lang w:val="es" w:eastAsia="es-CO"/>
+        </w:rPr>
+      </w:pPr>
+    </w:p>
+    <w:p>
+      <w:pPr>
+        <w:spacing w:after="0" w:line="276" w:lineRule="auto"/>
+        <w:jc w:val="center"/>
+        <w:rPr>
+          <w:rFonts w:eastAsia="Arial"/>
+          <w:b/>
+          <w:lang w:val="es" w:eastAsia="es-CO"/>
+        </w:rPr>
+      </w:pPr>
+    </w:p>
+    <w:p>
+      <w:pPr>
+        <w:spacing w:after="0" w:line="276" w:lineRule="auto"/>
+        <w:ind w:left="720"/>
+        <w:jc w:val="center"/>
+        <w:rPr>
+          <w:rFonts w:eastAsia="Arial"/>
+          <w:b/>
+          <w:lang w:val="es" w:eastAsia="es-CO"/>
+        </w:rPr>
+      </w:pPr>
+    </w:p>
+    <w:p>
+      <w:pPr>
+        <w:spacing w:after="0" w:line="276" w:lineRule="auto"/>
+        <w:jc w:val="center"/>
+        <w:rPr>
+          <w:rFonts w:eastAsia="Arial"/>
+          <w:b/>
+          <w:lang w:val="es" w:eastAsia="es-CO"/>
+        </w:rPr>
+      </w:pPr>
+    </w:p>
+    <w:p>
+      <w:pPr>
+        <w:spacing w:after="0" w:line="276" w:lineRule="auto"/>
+        <w:jc w:val="center"/>
+        <w:rPr>
+          <w:rFonts w:eastAsia="Arial"/>
+          <w:b/>
+          <w:lang w:val="es" w:eastAsia="es-CO"/>
+        </w:rPr>
+      </w:pPr>
+      <w:r>
+        <w:rPr>
+          <w:rFonts w:eastAsia="Arial"/>
+          <w:b/>
+          <w:lang w:val="es" w:eastAsia="es-CO"/>
+        </w:rPr>
+        <w:t>UNIVERSIDAD DEL CAUCA</w:t>
+      </w:r>
+    </w:p>
+    <w:p>
+      <w:pPr>
+        <w:spacing w:after="0" w:line="276" w:lineRule="auto"/>
+        <w:jc w:val="center"/>
+        <w:rPr>
+          <w:rFonts w:eastAsia="Arial"/>
+          <w:b/>
+          <w:lang w:val="es" w:eastAsia="es-CO"/>
+        </w:rPr>
+      </w:pPr>
+      <w:r>
+        <w:rPr>
+          <w:rFonts w:eastAsia="Arial"/>
+          <w:b/>
+          <w:lang w:val="es" w:eastAsia="es-CO"/>
+        </w:rPr>
+        <w:t>FACULTAD DE INGENIERÍA ELECTRÓNICA Y TELECOMUNICACIONES</w:t>
+      </w:r>
+    </w:p>
+    <w:p>
+      <w:pPr>
+        <w:spacing w:after="0" w:line="276" w:lineRule="auto"/>
+        <w:jc w:val="center"/>
+        <w:rPr>
+          <w:rFonts w:eastAsia="Arial"/>
+          <w:b/>
+          <w:lang w:val="es" w:eastAsia="es-CO"/>
+        </w:rPr>
+      </w:pPr>
+      <w:r>
+        <w:rPr>
+          <w:rFonts w:eastAsia="Arial"/>
+          <w:b/>
+          <w:lang w:val="es" w:eastAsia="es-CO"/>
+        </w:rPr>
+        <w:t>POPAYÁN, DICIEMBRE DE 2021</w:t>
+      </w:r>
+    </w:p>
+    <w:p>
+      <w:pPr>
         <w:rPr>
           <w:b/>
           <w:color w:val="FF0000"/>
@@ -14,6 +406,22 @@
           <w:b/>
           <w:color w:val="FF0000"/>
         </w:rPr>
+        <w:br w:type="page"/>
+      </w:r>
+    </w:p>
+    <w:p>
+      <w:pPr>
+        <w:rPr>
+          <w:b/>
+          <w:color w:val="FF0000"/>
+        </w:rPr>
+      </w:pPr>
+      <w:r>
+        <w:rPr>
+          <w:b/>
+          <w:color w:val="FF0000"/>
+        </w:rPr>
+        <w:lastRenderedPageBreak/>
         <w:t>Introducción</w:t>
       </w:r>
     </w:p>
@@ -44,7 +452,7 @@
                     <pic:cNvPicPr/>
                   </pic:nvPicPr>
                   <pic:blipFill rotWithShape="1">
-                    <a:blip r:embed="rId4"/>
+                    <a:blip r:embed="rId5"/>
                     <a:srcRect l="-122" t="4325" r="114" b="50471"/>
                     <a:stretch/>
                   </pic:blipFill>
@@ -94,7 +502,7 @@
                     <pic:cNvPicPr/>
                   </pic:nvPicPr>
                   <pic:blipFill rotWithShape="1">
-                    <a:blip r:embed="rId5"/>
+                    <a:blip r:embed="rId6"/>
                     <a:srcRect t="4109" r="-18" b="6557"/>
                     <a:stretch/>
                   </pic:blipFill>
@@ -209,6 +617,8 @@
       <w:r>
         <w:rPr>
           <w:b/>
+          <w:noProof/>
+          <w:lang w:eastAsia="es-CO"/>
         </w:rPr>
         <w:drawing>
           <wp:inline distT="0" distB="0" distL="0" distR="0" wp14:anchorId="3DB6DAF1" wp14:editId="4FF3FA0A">
@@ -226,7 +636,7 @@
                     <pic:cNvPicPr/>
                   </pic:nvPicPr>
                   <pic:blipFill>
-                    <a:blip r:embed="rId6"/>
+                    <a:blip r:embed="rId7"/>
                     <a:stretch>
                       <a:fillRect/>
                     </a:stretch>
@@ -270,7 +680,7 @@
                     <pic:cNvPicPr/>
                   </pic:nvPicPr>
                   <pic:blipFill rotWithShape="1">
-                    <a:blip r:embed="rId7"/>
+                    <a:blip r:embed="rId8"/>
                     <a:srcRect l="-243" t="4109" r="156" b="5476"/>
                     <a:stretch/>
                   </pic:blipFill>
@@ -332,58 +742,15 @@
         <w:jc w:val="center"/>
       </w:pPr>
       <w:r>
+        <w:rPr>
+          <w:noProof/>
+          <w:lang w:eastAsia="es-CO"/>
+        </w:rPr>
         <w:drawing>
           <wp:inline distT="0" distB="0" distL="0" distR="0" wp14:anchorId="4A6DF6E7" wp14:editId="316AB51D">
             <wp:extent cx="3029373" cy="1143160"/>
             <wp:effectExtent l="0" t="0" r="0" b="0"/>
             <wp:docPr id="5" name="Imagen 5"/>
-            <wp:cNvGraphicFramePr>
-              <a:graphicFrameLocks xmlns:a="http://schemas.openxmlformats.org/drawingml/2006/main" noChangeAspect="1"/>
-            </wp:cNvGraphicFramePr>
-            <a:graphic xmlns:a="http://schemas.openxmlformats.org/drawingml/2006/main">
-              <a:graphicData uri="http://schemas.openxmlformats.org/drawingml/2006/picture">
-                <pic:pic xmlns:pic="http://schemas.openxmlformats.org/drawingml/2006/picture">
-                  <pic:nvPicPr>
-                    <pic:cNvPr id="1" name=""/>
-                    <pic:cNvPicPr/>
-                  </pic:nvPicPr>
-                  <pic:blipFill>
-                    <a:blip r:embed="rId8"/>
-                    <a:stretch>
-                      <a:fillRect/>
-                    </a:stretch>
-                  </pic:blipFill>
-                  <pic:spPr>
-                    <a:xfrm>
-                      <a:off x="0" y="0"/>
-                      <a:ext cx="3029373" cy="1143160"/>
-                    </a:xfrm>
-                    <a:prstGeom prst="rect">
-                      <a:avLst/>
-                    </a:prstGeom>
-                  </pic:spPr>
-                </pic:pic>
-              </a:graphicData>
-            </a:graphic>
-          </wp:inline>
-        </w:drawing>
-      </w:r>
-    </w:p>
-    <w:p>
-      <w:r>
-        <w:t>Declarando elementos HTML</w:t>
-      </w:r>
-    </w:p>
-    <w:p>
-      <w:pPr>
-        <w:jc w:val="center"/>
-      </w:pPr>
-      <w:r>
-        <w:drawing>
-          <wp:inline distT="0" distB="0" distL="0" distR="0" wp14:anchorId="528AC300" wp14:editId="64E21192">
-            <wp:extent cx="2876951" cy="2048161"/>
-            <wp:effectExtent l="0" t="0" r="0" b="9525"/>
-            <wp:docPr id="6" name="Imagen 6"/>
             <wp:cNvGraphicFramePr>
               <a:graphicFrameLocks xmlns:a="http://schemas.openxmlformats.org/drawingml/2006/main" noChangeAspect="1"/>
             </wp:cNvGraphicFramePr>
@@ -403,34 +770,38 @@
                   <pic:spPr>
                     <a:xfrm>
                       <a:off x="0" y="0"/>
-                      <a:ext cx="2876951" cy="2048161"/>
-                    </a:xfrm>
-                    <a:prstGeom prst="rect">
-                      <a:avLst/>
-                    </a:prstGeom>
-                  </pic:spPr>
-                </pic:pic>
-              </a:graphicData>
-            </a:graphic>
-          </wp:inline>
-        </w:drawing>
-      </w:r>
-    </w:p>
-    <w:p>
-      <w:r>
-        <w:t>Cuerpo</w:t>
-      </w:r>
-    </w:p>
-    <w:p>
-      <w:pPr>
-        <w:jc w:val="center"/>
-      </w:pPr>
-      <w:r>
-        <w:drawing>
-          <wp:inline distT="0" distB="0" distL="0" distR="0" wp14:anchorId="6158D660" wp14:editId="2F0C00A2">
-            <wp:extent cx="2038635" cy="609685"/>
-            <wp:effectExtent l="0" t="0" r="0" b="0"/>
-            <wp:docPr id="7" name="Imagen 7"/>
+                      <a:ext cx="3029373" cy="1143160"/>
+                    </a:xfrm>
+                    <a:prstGeom prst="rect">
+                      <a:avLst/>
+                    </a:prstGeom>
+                  </pic:spPr>
+                </pic:pic>
+              </a:graphicData>
+            </a:graphic>
+          </wp:inline>
+        </w:drawing>
+      </w:r>
+    </w:p>
+    <w:p>
+      <w:r>
+        <w:t>Declarando elementos HTML</w:t>
+      </w:r>
+    </w:p>
+    <w:p>
+      <w:pPr>
+        <w:jc w:val="center"/>
+      </w:pPr>
+      <w:r>
+        <w:rPr>
+          <w:noProof/>
+          <w:lang w:eastAsia="es-CO"/>
+        </w:rPr>
+        <w:drawing>
+          <wp:inline distT="0" distB="0" distL="0" distR="0" wp14:anchorId="528AC300" wp14:editId="64E21192">
+            <wp:extent cx="2876951" cy="2048161"/>
+            <wp:effectExtent l="0" t="0" r="0" b="9525"/>
+            <wp:docPr id="6" name="Imagen 6"/>
             <wp:cNvGraphicFramePr>
               <a:graphicFrameLocks xmlns:a="http://schemas.openxmlformats.org/drawingml/2006/main" noChangeAspect="1"/>
             </wp:cNvGraphicFramePr>
@@ -450,35 +821,38 @@
                   <pic:spPr>
                     <a:xfrm>
                       <a:off x="0" y="0"/>
-                      <a:ext cx="2038635" cy="609685"/>
-                    </a:xfrm>
-                    <a:prstGeom prst="rect">
-                      <a:avLst/>
-                    </a:prstGeom>
-                  </pic:spPr>
-                </pic:pic>
-              </a:graphicData>
-            </a:graphic>
-          </wp:inline>
-        </w:drawing>
-      </w:r>
-    </w:p>
-    <w:p>
-      <w:r>
-        <w:lastRenderedPageBreak/>
-        <w:t>Elementos</w:t>
-      </w:r>
-    </w:p>
-    <w:p>
-      <w:pPr>
-        <w:jc w:val="center"/>
-      </w:pPr>
-      <w:r>
-        <w:drawing>
-          <wp:inline distT="0" distB="0" distL="0" distR="0" wp14:anchorId="2C3BE713" wp14:editId="102A473A">
-            <wp:extent cx="2457793" cy="971686"/>
+                      <a:ext cx="2876951" cy="2048161"/>
+                    </a:xfrm>
+                    <a:prstGeom prst="rect">
+                      <a:avLst/>
+                    </a:prstGeom>
+                  </pic:spPr>
+                </pic:pic>
+              </a:graphicData>
+            </a:graphic>
+          </wp:inline>
+        </w:drawing>
+      </w:r>
+    </w:p>
+    <w:p>
+      <w:r>
+        <w:t>Cuerpo</w:t>
+      </w:r>
+    </w:p>
+    <w:p>
+      <w:pPr>
+        <w:jc w:val="center"/>
+      </w:pPr>
+      <w:r>
+        <w:rPr>
+          <w:noProof/>
+          <w:lang w:eastAsia="es-CO"/>
+        </w:rPr>
+        <w:drawing>
+          <wp:inline distT="0" distB="0" distL="0" distR="0" wp14:anchorId="6158D660" wp14:editId="2F0C00A2">
+            <wp:extent cx="2038635" cy="609685"/>
             <wp:effectExtent l="0" t="0" r="0" b="0"/>
-            <wp:docPr id="9" name="Imagen 9"/>
+            <wp:docPr id="7" name="Imagen 7"/>
             <wp:cNvGraphicFramePr>
               <a:graphicFrameLocks xmlns:a="http://schemas.openxmlformats.org/drawingml/2006/main" noChangeAspect="1"/>
             </wp:cNvGraphicFramePr>
@@ -498,6 +872,58 @@
                   <pic:spPr>
                     <a:xfrm>
                       <a:off x="0" y="0"/>
+                      <a:ext cx="2038635" cy="609685"/>
+                    </a:xfrm>
+                    <a:prstGeom prst="rect">
+                      <a:avLst/>
+                    </a:prstGeom>
+                  </pic:spPr>
+                </pic:pic>
+              </a:graphicData>
+            </a:graphic>
+          </wp:inline>
+        </w:drawing>
+      </w:r>
+    </w:p>
+    <w:p>
+      <w:r>
+        <w:lastRenderedPageBreak/>
+        <w:t>Elementos</w:t>
+      </w:r>
+    </w:p>
+    <w:p>
+      <w:pPr>
+        <w:jc w:val="center"/>
+      </w:pPr>
+      <w:r>
+        <w:rPr>
+          <w:noProof/>
+          <w:lang w:eastAsia="es-CO"/>
+        </w:rPr>
+        <w:drawing>
+          <wp:inline distT="0" distB="0" distL="0" distR="0" wp14:anchorId="2C3BE713" wp14:editId="102A473A">
+            <wp:extent cx="2457793" cy="971686"/>
+            <wp:effectExtent l="0" t="0" r="0" b="0"/>
+            <wp:docPr id="9" name="Imagen 9"/>
+            <wp:cNvGraphicFramePr>
+              <a:graphicFrameLocks xmlns:a="http://schemas.openxmlformats.org/drawingml/2006/main" noChangeAspect="1"/>
+            </wp:cNvGraphicFramePr>
+            <a:graphic xmlns:a="http://schemas.openxmlformats.org/drawingml/2006/main">
+              <a:graphicData uri="http://schemas.openxmlformats.org/drawingml/2006/picture">
+                <pic:pic xmlns:pic="http://schemas.openxmlformats.org/drawingml/2006/picture">
+                  <pic:nvPicPr>
+                    <pic:cNvPr id="1" name=""/>
+                    <pic:cNvPicPr/>
+                  </pic:nvPicPr>
+                  <pic:blipFill>
+                    <a:blip r:embed="rId12"/>
+                    <a:stretch>
+                      <a:fillRect/>
+                    </a:stretch>
+                  </pic:blipFill>
+                  <pic:spPr>
+                    <a:xfrm>
+                      <a:off x="0" y="0"/>
                       <a:ext cx="2457793" cy="971686"/>
                     </a:xfrm>
                     <a:prstGeom prst="rect">
@@ -538,67 +964,6 @@
                 <pic:pic xmlns:pic="http://schemas.openxmlformats.org/drawingml/2006/picture">
                   <pic:nvPicPr>
                     <pic:cNvPr id="0" name="Picture 2"/>
-                    <pic:cNvPicPr>
-                      <a:picLocks noChangeAspect="1" noChangeArrowheads="1"/>
-                    </pic:cNvPicPr>
-                  </pic:nvPicPr>
-                  <pic:blipFill>
-                    <a:blip r:embed="rId12">
-                      <a:extLst>
-                        <a:ext uri="{28A0092B-C50C-407E-A947-70E740481C1C}">
-                          <a14:useLocalDpi xmlns:a14="http://schemas.microsoft.com/office/drawing/2010/main" val="0"/>
-                        </a:ext>
-                      </a:extLst>
-                    </a:blip>
-                    <a:srcRect/>
-                    <a:stretch>
-                      <a:fillRect/>
-                    </a:stretch>
-                  </pic:blipFill>
-                  <pic:spPr bwMode="auto">
-                    <a:xfrm>
-                      <a:off x="0" y="0"/>
-                      <a:ext cx="2658110" cy="904875"/>
-                    </a:xfrm>
-                    <a:prstGeom prst="rect">
-                      <a:avLst/>
-                    </a:prstGeom>
-                    <a:noFill/>
-                  </pic:spPr>
-                </pic:pic>
-              </a:graphicData>
-            </a:graphic>
-          </wp:inline>
-        </w:drawing>
-      </w:r>
-    </w:p>
-    <w:p>
-      <w:r>
-        <w:t>Barra de navegación</w:t>
-      </w:r>
-    </w:p>
-    <w:p>
-      <w:pPr>
-        <w:jc w:val="center"/>
-      </w:pPr>
-      <w:r>
-        <w:rPr>
-          <w:noProof/>
-          <w:lang w:eastAsia="es-CO"/>
-        </w:rPr>
-        <w:drawing>
-          <wp:inline distT="0" distB="0" distL="0" distR="0" wp14:anchorId="4B7FE869">
-            <wp:extent cx="2924810" cy="1809750"/>
-            <wp:effectExtent l="0" t="0" r="8890" b="0"/>
-            <wp:docPr id="11" name="Imagen 11"/>
-            <wp:cNvGraphicFramePr>
-              <a:graphicFrameLocks xmlns:a="http://schemas.openxmlformats.org/drawingml/2006/main" noChangeAspect="1"/>
-            </wp:cNvGraphicFramePr>
-            <a:graphic xmlns:a="http://schemas.openxmlformats.org/drawingml/2006/main">
-              <a:graphicData uri="http://schemas.openxmlformats.org/drawingml/2006/picture">
-                <pic:pic xmlns:pic="http://schemas.openxmlformats.org/drawingml/2006/picture">
-                  <pic:nvPicPr>
-                    <pic:cNvPr id="0" name="Picture 3"/>
                     <pic:cNvPicPr>
                       <a:picLocks noChangeAspect="1" noChangeArrowheads="1"/>
                     </pic:cNvPicPr>
@@ -619,7 +984,7 @@
                   <pic:spPr bwMode="auto">
                     <a:xfrm>
                       <a:off x="0" y="0"/>
-                      <a:ext cx="2924810" cy="1809750"/>
+                      <a:ext cx="2658110" cy="904875"/>
                     </a:xfrm>
                     <a:prstGeom prst="rect">
                       <a:avLst/>
@@ -635,36 +1000,31 @@
     </w:p>
     <w:p>
       <w:r>
-        <w:t xml:space="preserve">Sección - </w:t>
-      </w:r>
-      <w:proofErr w:type="spellStart"/>
-      <w:r>
-        <w:t>Aside</w:t>
-      </w:r>
-      <w:proofErr w:type="spellEnd"/>
-    </w:p>
-    <w:p>
-      <w:pPr>
-        <w:jc w:val="center"/>
-      </w:pPr>
-      <w:r>
-        <w:rPr>
-          <w:noProof/>
-          <w:lang w:eastAsia="es-CO"/>
-        </w:rPr>
-        <w:drawing>
-          <wp:inline distT="0" distB="0" distL="0" distR="0" wp14:anchorId="180C2580">
-            <wp:extent cx="2133600" cy="2190750"/>
-            <wp:effectExtent l="0" t="0" r="0" b="0"/>
-            <wp:docPr id="12" name="Imagen 12"/>
-            <wp:cNvGraphicFramePr>
-              <a:graphicFrameLocks xmlns:a="http://schemas.openxmlformats.org/drawingml/2006/main" noChangeAspect="1"/>
-            </wp:cNvGraphicFramePr>
-            <a:graphic xmlns:a="http://schemas.openxmlformats.org/drawingml/2006/main">
-              <a:graphicData uri="http://schemas.openxmlformats.org/drawingml/2006/picture">
-                <pic:pic xmlns:pic="http://schemas.openxmlformats.org/drawingml/2006/picture">
-                  <pic:nvPicPr>
-                    <pic:cNvPr id="0" name="Picture 4"/>
+        <w:t>Barra de navegación</w:t>
+      </w:r>
+    </w:p>
+    <w:p>
+      <w:pPr>
+        <w:jc w:val="center"/>
+      </w:pPr>
+      <w:r>
+        <w:rPr>
+          <w:noProof/>
+          <w:lang w:eastAsia="es-CO"/>
+        </w:rPr>
+        <w:drawing>
+          <wp:inline distT="0" distB="0" distL="0" distR="0" wp14:anchorId="4B7FE869">
+            <wp:extent cx="2924810" cy="1809750"/>
+            <wp:effectExtent l="0" t="0" r="8890" b="0"/>
+            <wp:docPr id="11" name="Imagen 11"/>
+            <wp:cNvGraphicFramePr>
+              <a:graphicFrameLocks xmlns:a="http://schemas.openxmlformats.org/drawingml/2006/main" noChangeAspect="1"/>
+            </wp:cNvGraphicFramePr>
+            <a:graphic xmlns:a="http://schemas.openxmlformats.org/drawingml/2006/main">
+              <a:graphicData uri="http://schemas.openxmlformats.org/drawingml/2006/picture">
+                <pic:pic xmlns:pic="http://schemas.openxmlformats.org/drawingml/2006/picture">
+                  <pic:nvPicPr>
+                    <pic:cNvPr id="0" name="Picture 3"/>
                     <pic:cNvPicPr>
                       <a:picLocks noChangeAspect="1" noChangeArrowheads="1"/>
                     </pic:cNvPicPr>
@@ -685,7 +1045,7 @@
                   <pic:spPr bwMode="auto">
                     <a:xfrm>
                       <a:off x="0" y="0"/>
-                      <a:ext cx="2133600" cy="2190750"/>
+                      <a:ext cx="2924810" cy="1809750"/>
                     </a:xfrm>
                     <a:prstGeom prst="rect">
                       <a:avLst/>
@@ -700,36 +1060,37 @@
       </w:r>
     </w:p>
     <w:p>
+      <w:r>
+        <w:t xml:space="preserve">Sección - </w:t>
+      </w:r>
       <w:proofErr w:type="spellStart"/>
       <w:r>
-        <w:t>Footer</w:t>
+        <w:t>Aside</w:t>
       </w:r>
       <w:proofErr w:type="spellEnd"/>
     </w:p>
-    <w:p/>
-    <w:p>
-      <w:pPr>
-        <w:jc w:val="center"/>
-      </w:pPr>
-      <w:r>
-        <w:rPr>
-          <w:noProof/>
-          <w:lang w:eastAsia="es-CO"/>
-        </w:rPr>
-        <w:lastRenderedPageBreak/>
-        <w:drawing>
-          <wp:inline distT="0" distB="0" distL="0" distR="0" wp14:anchorId="77849BE8">
-            <wp:extent cx="2791460" cy="1095375"/>
-            <wp:effectExtent l="0" t="0" r="8890" b="9525"/>
-            <wp:docPr id="13" name="Imagen 13"/>
-            <wp:cNvGraphicFramePr>
-              <a:graphicFrameLocks xmlns:a="http://schemas.openxmlformats.org/drawingml/2006/main" noChangeAspect="1"/>
-            </wp:cNvGraphicFramePr>
-            <a:graphic xmlns:a="http://schemas.openxmlformats.org/drawingml/2006/main">
-              <a:graphicData uri="http://schemas.openxmlformats.org/drawingml/2006/picture">
-                <pic:pic xmlns:pic="http://schemas.openxmlformats.org/drawingml/2006/picture">
-                  <pic:nvPicPr>
-                    <pic:cNvPr id="0" name="Picture 5"/>
+    <w:p>
+      <w:pPr>
+        <w:jc w:val="center"/>
+      </w:pPr>
+      <w:r>
+        <w:rPr>
+          <w:noProof/>
+          <w:lang w:eastAsia="es-CO"/>
+        </w:rPr>
+        <w:drawing>
+          <wp:inline distT="0" distB="0" distL="0" distR="0" wp14:anchorId="180C2580">
+            <wp:extent cx="2133600" cy="2190750"/>
+            <wp:effectExtent l="0" t="0" r="0" b="0"/>
+            <wp:docPr id="12" name="Imagen 12"/>
+            <wp:cNvGraphicFramePr>
+              <a:graphicFrameLocks xmlns:a="http://schemas.openxmlformats.org/drawingml/2006/main" noChangeAspect="1"/>
+            </wp:cNvGraphicFramePr>
+            <a:graphic xmlns:a="http://schemas.openxmlformats.org/drawingml/2006/main">
+              <a:graphicData uri="http://schemas.openxmlformats.org/drawingml/2006/picture">
+                <pic:pic xmlns:pic="http://schemas.openxmlformats.org/drawingml/2006/picture">
+                  <pic:nvPicPr>
+                    <pic:cNvPr id="0" name="Picture 4"/>
                     <pic:cNvPicPr>
                       <a:picLocks noChangeAspect="1" noChangeArrowheads="1"/>
                     </pic:cNvPicPr>
@@ -750,7 +1111,7 @@
                   <pic:spPr bwMode="auto">
                     <a:xfrm>
                       <a:off x="0" y="0"/>
-                      <a:ext cx="2791460" cy="1095375"/>
+                      <a:ext cx="2133600" cy="2190750"/>
                     </a:xfrm>
                     <a:prstGeom prst="rect">
                       <a:avLst/>
@@ -764,330 +1125,45 @@
         </w:drawing>
       </w:r>
     </w:p>
-    <w:p>
-      <w:r>
-        <w:t>Contenido</w:t>
-      </w:r>
-    </w:p>
-    <w:p>
-      <w:pPr>
-        <w:jc w:val="center"/>
-      </w:pPr>
-      <w:r>
-        <w:drawing>
-          <wp:inline distT="0" distB="0" distL="0" distR="0" wp14:anchorId="09690CDE" wp14:editId="361B7C92">
-            <wp:extent cx="3067478" cy="2762636"/>
-            <wp:effectExtent l="0" t="0" r="0" b="0"/>
-            <wp:docPr id="14" name="Imagen 14"/>
-            <wp:cNvGraphicFramePr>
-              <a:graphicFrameLocks xmlns:a="http://schemas.openxmlformats.org/drawingml/2006/main" noChangeAspect="1"/>
-            </wp:cNvGraphicFramePr>
-            <a:graphic xmlns:a="http://schemas.openxmlformats.org/drawingml/2006/main">
-              <a:graphicData uri="http://schemas.openxmlformats.org/drawingml/2006/picture">
-                <pic:pic xmlns:pic="http://schemas.openxmlformats.org/drawingml/2006/picture">
-                  <pic:nvPicPr>
-                    <pic:cNvPr id="1" name=""/>
-                    <pic:cNvPicPr/>
-                  </pic:nvPicPr>
-                  <pic:blipFill>
-                    <a:blip r:embed="rId16"/>
-                    <a:stretch>
-                      <a:fillRect/>
-                    </a:stretch>
-                  </pic:blipFill>
-                  <pic:spPr>
-                    <a:xfrm>
-                      <a:off x="0" y="0"/>
-                      <a:ext cx="3067478" cy="2762636"/>
-                    </a:xfrm>
-                    <a:prstGeom prst="rect">
-                      <a:avLst/>
-                    </a:prstGeom>
-                  </pic:spPr>
-                </pic:pic>
-              </a:graphicData>
-            </a:graphic>
-          </wp:inline>
-        </w:drawing>
-      </w:r>
-    </w:p>
-    <w:p>
-      <w:pPr>
-        <w:jc w:val="center"/>
-        <w:rPr>
-          <w:b/>
-          <w:i/>
-          <w:u w:val="single"/>
-        </w:rPr>
-      </w:pPr>
-      <w:r>
-        <w:rPr>
-          <w:b/>
-          <w:i/>
-          <w:u w:val="single"/>
-        </w:rPr>
-        <w:t>RESULTADO</w:t>
-      </w:r>
-    </w:p>
-    <w:p>
-      <w:pPr>
-        <w:jc w:val="center"/>
-      </w:pPr>
-      <w:r>
-        <w:rPr>
-          <w:noProof/>
-          <w:lang w:eastAsia="es-CO"/>
-        </w:rPr>
-        <w:drawing>
-          <wp:inline distT="0" distB="0" distL="0" distR="0" wp14:anchorId="6156900F" wp14:editId="1A943F65">
-            <wp:extent cx="6086050" cy="3096883"/>
-            <wp:effectExtent l="0" t="0" r="0" b="8890"/>
-            <wp:docPr id="15" name="Imagen 15"/>
-            <wp:cNvGraphicFramePr>
-              <a:graphicFrameLocks xmlns:a="http://schemas.openxmlformats.org/drawingml/2006/main" noChangeAspect="1"/>
-            </wp:cNvGraphicFramePr>
-            <a:graphic xmlns:a="http://schemas.openxmlformats.org/drawingml/2006/main">
-              <a:graphicData uri="http://schemas.openxmlformats.org/drawingml/2006/picture">
-                <pic:pic xmlns:pic="http://schemas.openxmlformats.org/drawingml/2006/picture">
-                  <pic:nvPicPr>
-                    <pic:cNvPr id="1" name=""/>
-                    <pic:cNvPicPr/>
-                  </pic:nvPicPr>
-                  <pic:blipFill rotWithShape="1">
-                    <a:blip r:embed="rId17"/>
-                    <a:srcRect t="4374" b="5120"/>
-                    <a:stretch/>
-                  </pic:blipFill>
-                  <pic:spPr bwMode="auto">
-                    <a:xfrm>
-                      <a:off x="0" y="0"/>
-                      <a:ext cx="6107432" cy="3107763"/>
-                    </a:xfrm>
-                    <a:prstGeom prst="rect">
-                      <a:avLst/>
-                    </a:prstGeom>
-                    <a:ln>
-                      <a:noFill/>
-                    </a:ln>
-                    <a:extLst>
-                      <a:ext uri="{53640926-AAD7-44D8-BBD7-CCE9431645EC}">
-                        <a14:shadowObscured xmlns:a14="http://schemas.microsoft.com/office/drawing/2010/main"/>
-                      </a:ext>
-                    </a:extLst>
-                  </pic:spPr>
-                </pic:pic>
-              </a:graphicData>
-            </a:graphic>
-          </wp:inline>
-        </w:drawing>
-      </w:r>
-    </w:p>
     <w:p/>
-    <w:p>
-      <w:pPr>
-        <w:jc w:val="center"/>
-        <w:rPr>
-          <w:b/>
-        </w:rPr>
-      </w:pPr>
-      <w:r>
-        <w:rPr>
-          <w:b/>
-        </w:rPr>
+    <w:p/>
+    <w:p>
+      <w:proofErr w:type="spellStart"/>
+      <w:r>
         <w:lastRenderedPageBreak/>
-        <w:t>Estilos CSS3</w:t>
-      </w:r>
-    </w:p>
-    <w:p>
-      <w:r>
-        <w:rPr>
-          <w:noProof/>
-          <w:lang w:eastAsia="es-CO"/>
-        </w:rPr>
-        <w:drawing>
-          <wp:inline distT="0" distB="0" distL="0" distR="0" wp14:anchorId="3076FF43" wp14:editId="18083C13">
-            <wp:extent cx="5611264" cy="724619"/>
-            <wp:effectExtent l="0" t="0" r="8890" b="0"/>
-            <wp:docPr id="16" name="Imagen 16"/>
-            <wp:cNvGraphicFramePr>
-              <a:graphicFrameLocks xmlns:a="http://schemas.openxmlformats.org/drawingml/2006/main" noChangeAspect="1"/>
-            </wp:cNvGraphicFramePr>
-            <a:graphic xmlns:a="http://schemas.openxmlformats.org/drawingml/2006/main">
-              <a:graphicData uri="http://schemas.openxmlformats.org/drawingml/2006/picture">
-                <pic:pic xmlns:pic="http://schemas.openxmlformats.org/drawingml/2006/picture">
-                  <pic:nvPicPr>
-                    <pic:cNvPr id="1" name=""/>
-                    <pic:cNvPicPr/>
-                  </pic:nvPicPr>
-                  <pic:blipFill rotWithShape="1">
-                    <a:blip r:embed="rId18"/>
-                    <a:srcRect t="9022" b="68010"/>
-                    <a:stretch/>
-                  </pic:blipFill>
-                  <pic:spPr bwMode="auto">
-                    <a:xfrm>
-                      <a:off x="0" y="0"/>
-                      <a:ext cx="5612130" cy="724731"/>
-                    </a:xfrm>
-                    <a:prstGeom prst="rect">
-                      <a:avLst/>
-                    </a:prstGeom>
-                    <a:ln>
-                      <a:noFill/>
-                    </a:ln>
-                    <a:extLst>
-                      <a:ext uri="{53640926-AAD7-44D8-BBD7-CCE9431645EC}">
-                        <a14:shadowObscured xmlns:a14="http://schemas.microsoft.com/office/drawing/2010/main"/>
-                      </a:ext>
-                    </a:extLst>
-                  </pic:spPr>
-                </pic:pic>
-              </a:graphicData>
-            </a:graphic>
-          </wp:inline>
-        </w:drawing>
-      </w:r>
-    </w:p>
-    <w:p>
-      <w:proofErr w:type="spellStart"/>
-      <w:r>
-        <w:t>Border-radius</w:t>
+        <w:t>Footer</w:t>
       </w:r>
       <w:proofErr w:type="spellEnd"/>
     </w:p>
-    <w:p>
-      <w:pPr>
-        <w:jc w:val="center"/>
-      </w:pPr>
-      <w:r>
-        <w:drawing>
-          <wp:inline distT="0" distB="0" distL="0" distR="0" wp14:anchorId="71D504DE" wp14:editId="082D951C">
-            <wp:extent cx="3505689" cy="581106"/>
-            <wp:effectExtent l="0" t="0" r="0" b="9525"/>
-            <wp:docPr id="17" name="Imagen 17"/>
-            <wp:cNvGraphicFramePr>
-              <a:graphicFrameLocks xmlns:a="http://schemas.openxmlformats.org/drawingml/2006/main" noChangeAspect="1"/>
-            </wp:cNvGraphicFramePr>
-            <a:graphic xmlns:a="http://schemas.openxmlformats.org/drawingml/2006/main">
-              <a:graphicData uri="http://schemas.openxmlformats.org/drawingml/2006/picture">
-                <pic:pic xmlns:pic="http://schemas.openxmlformats.org/drawingml/2006/picture">
-                  <pic:nvPicPr>
-                    <pic:cNvPr id="1" name=""/>
-                    <pic:cNvPicPr/>
-                  </pic:nvPicPr>
-                  <pic:blipFill>
-                    <a:blip r:embed="rId19"/>
-                    <a:stretch>
-                      <a:fillRect/>
-                    </a:stretch>
-                  </pic:blipFill>
-                  <pic:spPr>
-                    <a:xfrm>
-                      <a:off x="0" y="0"/>
-                      <a:ext cx="3505689" cy="581106"/>
-                    </a:xfrm>
-                    <a:prstGeom prst="rect">
-                      <a:avLst/>
-                    </a:prstGeom>
-                  </pic:spPr>
-                </pic:pic>
-              </a:graphicData>
-            </a:graphic>
-          </wp:inline>
-        </w:drawing>
-      </w:r>
-    </w:p>
-    <w:p>
-      <w:pPr>
-        <w:jc w:val="center"/>
-      </w:pPr>
-      <w:r>
-        <w:rPr>
-          <w:noProof/>
-          <w:lang w:eastAsia="es-CO"/>
-        </w:rPr>
-        <w:drawing>
-          <wp:inline distT="0" distB="0" distL="0" distR="0" wp14:anchorId="3BA25424" wp14:editId="27C84455">
-            <wp:extent cx="5611779" cy="733245"/>
-            <wp:effectExtent l="0" t="0" r="0" b="0"/>
-            <wp:docPr id="18" name="Imagen 18"/>
-            <wp:cNvGraphicFramePr>
-              <a:graphicFrameLocks xmlns:a="http://schemas.openxmlformats.org/drawingml/2006/main" noChangeAspect="1"/>
-            </wp:cNvGraphicFramePr>
-            <a:graphic xmlns:a="http://schemas.openxmlformats.org/drawingml/2006/main">
-              <a:graphicData uri="http://schemas.openxmlformats.org/drawingml/2006/picture">
-                <pic:pic xmlns:pic="http://schemas.openxmlformats.org/drawingml/2006/picture">
-                  <pic:nvPicPr>
-                    <pic:cNvPr id="1" name=""/>
-                    <pic:cNvPicPr/>
-                  </pic:nvPicPr>
-                  <pic:blipFill rotWithShape="1">
-                    <a:blip r:embed="rId20"/>
-                    <a:srcRect t="8750" b="68011"/>
-                    <a:stretch/>
-                  </pic:blipFill>
-                  <pic:spPr bwMode="auto">
-                    <a:xfrm>
-                      <a:off x="0" y="0"/>
-                      <a:ext cx="5612130" cy="733291"/>
-                    </a:xfrm>
-                    <a:prstGeom prst="rect">
-                      <a:avLst/>
-                    </a:prstGeom>
-                    <a:ln>
-                      <a:noFill/>
-                    </a:ln>
-                    <a:extLst>
-                      <a:ext uri="{53640926-AAD7-44D8-BBD7-CCE9431645EC}">
-                        <a14:shadowObscured xmlns:a14="http://schemas.microsoft.com/office/drawing/2010/main"/>
-                      </a:ext>
-                    </a:extLst>
-                  </pic:spPr>
-                </pic:pic>
-              </a:graphicData>
-            </a:graphic>
-          </wp:inline>
-        </w:drawing>
-      </w:r>
-    </w:p>
-    <w:p>
-      <w:r>
-        <w:t>Box-</w:t>
-      </w:r>
-      <w:proofErr w:type="spellStart"/>
-      <w:r>
-        <w:t>shadow</w:t>
-      </w:r>
-      <w:proofErr w:type="spellEnd"/>
-    </w:p>
-    <w:p>
-      <w:pPr>
-        <w:jc w:val="center"/>
-      </w:pPr>
-      <w:r>
-        <w:rPr>
-          <w:noProof/>
-          <w:lang w:eastAsia="es-CO"/>
-        </w:rPr>
-        <w:drawing>
-          <wp:inline distT="0" distB="0" distL="0" distR="0" wp14:anchorId="1A81BDC8">
-            <wp:extent cx="4020185" cy="542925"/>
-            <wp:effectExtent l="0" t="0" r="0" b="9525"/>
-            <wp:docPr id="20" name="Imagen 20"/>
-            <wp:cNvGraphicFramePr>
-              <a:graphicFrameLocks xmlns:a="http://schemas.openxmlformats.org/drawingml/2006/main" noChangeAspect="1"/>
-            </wp:cNvGraphicFramePr>
-            <a:graphic xmlns:a="http://schemas.openxmlformats.org/drawingml/2006/main">
-              <a:graphicData uri="http://schemas.openxmlformats.org/drawingml/2006/picture">
-                <pic:pic xmlns:pic="http://schemas.openxmlformats.org/drawingml/2006/picture">
-                  <pic:nvPicPr>
-                    <pic:cNvPr id="0" name="Picture 6"/>
+    <w:p/>
+    <w:p>
+      <w:pPr>
+        <w:jc w:val="center"/>
+      </w:pPr>
+      <w:r>
+        <w:rPr>
+          <w:noProof/>
+          <w:lang w:eastAsia="es-CO"/>
+        </w:rPr>
+        <w:drawing>
+          <wp:inline distT="0" distB="0" distL="0" distR="0" wp14:anchorId="77849BE8">
+            <wp:extent cx="2791460" cy="1095375"/>
+            <wp:effectExtent l="0" t="0" r="8890" b="9525"/>
+            <wp:docPr id="13" name="Imagen 13"/>
+            <wp:cNvGraphicFramePr>
+              <a:graphicFrameLocks xmlns:a="http://schemas.openxmlformats.org/drawingml/2006/main" noChangeAspect="1"/>
+            </wp:cNvGraphicFramePr>
+            <a:graphic xmlns:a="http://schemas.openxmlformats.org/drawingml/2006/main">
+              <a:graphicData uri="http://schemas.openxmlformats.org/drawingml/2006/picture">
+                <pic:pic xmlns:pic="http://schemas.openxmlformats.org/drawingml/2006/picture">
+                  <pic:nvPicPr>
+                    <pic:cNvPr id="0" name="Picture 5"/>
                     <pic:cNvPicPr>
                       <a:picLocks noChangeAspect="1" noChangeArrowheads="1"/>
                     </pic:cNvPicPr>
                   </pic:nvPicPr>
                   <pic:blipFill>
-                    <a:blip r:embed="rId21">
+                    <a:blip r:embed="rId16">
                       <a:extLst>
                         <a:ext uri="{28A0092B-C50C-407E-A947-70E740481C1C}">
                           <a14:useLocalDpi xmlns:a14="http://schemas.microsoft.com/office/drawing/2010/main" val="0"/>
@@ -1102,7 +1178,7 @@
                   <pic:spPr bwMode="auto">
                     <a:xfrm>
                       <a:off x="0" y="0"/>
-                      <a:ext cx="4020185" cy="542925"/>
+                      <a:ext cx="2791460" cy="1095375"/>
                     </a:xfrm>
                     <a:prstGeom prst="rect">
                       <a:avLst/>
@@ -1118,15 +1194,23 @@
     </w:p>
     <w:p>
       <w:r>
-        <w:rPr>
-          <w:noProof/>
-          <w:lang w:eastAsia="es-CO"/>
-        </w:rPr>
-        <w:drawing>
-          <wp:inline distT="0" distB="0" distL="0" distR="0" wp14:anchorId="0D75E271" wp14:editId="1614833C">
-            <wp:extent cx="5610914" cy="758896"/>
-            <wp:effectExtent l="0" t="0" r="8890" b="3175"/>
-            <wp:docPr id="19" name="Imagen 19"/>
+        <w:t>Contenido</w:t>
+      </w:r>
+    </w:p>
+    <w:p>
+      <w:pPr>
+        <w:jc w:val="center"/>
+      </w:pPr>
+      <w:r>
+        <w:rPr>
+          <w:noProof/>
+          <w:lang w:eastAsia="es-CO"/>
+        </w:rPr>
+        <w:drawing>
+          <wp:inline distT="0" distB="0" distL="0" distR="0" wp14:anchorId="09690CDE" wp14:editId="361B7C92">
+            <wp:extent cx="3067478" cy="2762636"/>
+            <wp:effectExtent l="0" t="0" r="0" b="0"/>
+            <wp:docPr id="14" name="Imagen 14"/>
             <wp:cNvGraphicFramePr>
               <a:graphicFrameLocks xmlns:a="http://schemas.openxmlformats.org/drawingml/2006/main" noChangeAspect="1"/>
             </wp:cNvGraphicFramePr>
@@ -1137,15 +1221,97 @@
                     <pic:cNvPr id="1" name=""/>
                     <pic:cNvPicPr/>
                   </pic:nvPicPr>
+                  <pic:blipFill>
+                    <a:blip r:embed="rId17"/>
+                    <a:stretch>
+                      <a:fillRect/>
+                    </a:stretch>
+                  </pic:blipFill>
+                  <pic:spPr>
+                    <a:xfrm>
+                      <a:off x="0" y="0"/>
+                      <a:ext cx="3067478" cy="2762636"/>
+                    </a:xfrm>
+                    <a:prstGeom prst="rect">
+                      <a:avLst/>
+                    </a:prstGeom>
+                  </pic:spPr>
+                </pic:pic>
+              </a:graphicData>
+            </a:graphic>
+          </wp:inline>
+        </w:drawing>
+      </w:r>
+    </w:p>
+    <w:p>
+      <w:pPr>
+        <w:rPr>
+          <w:b/>
+          <w:i/>
+          <w:u w:val="single"/>
+        </w:rPr>
+      </w:pPr>
+      <w:r>
+        <w:rPr>
+          <w:b/>
+          <w:i/>
+          <w:u w:val="single"/>
+        </w:rPr>
+        <w:br w:type="page"/>
+      </w:r>
+    </w:p>
+    <w:p>
+      <w:pPr>
+        <w:jc w:val="center"/>
+        <w:rPr>
+          <w:b/>
+          <w:i/>
+          <w:u w:val="single"/>
+        </w:rPr>
+      </w:pPr>
+      <w:r>
+        <w:rPr>
+          <w:b/>
+          <w:i/>
+          <w:u w:val="single"/>
+        </w:rPr>
+        <w:lastRenderedPageBreak/>
+        <w:t>RESULTADO</w:t>
+      </w:r>
+    </w:p>
+    <w:p>
+      <w:pPr>
+        <w:jc w:val="center"/>
+      </w:pPr>
+      <w:r>
+        <w:rPr>
+          <w:noProof/>
+          <w:lang w:eastAsia="es-CO"/>
+        </w:rPr>
+        <w:drawing>
+          <wp:inline distT="0" distB="0" distL="0" distR="0" wp14:anchorId="6156900F" wp14:editId="1A943F65">
+            <wp:extent cx="6086050" cy="3096883"/>
+            <wp:effectExtent l="0" t="0" r="0" b="8890"/>
+            <wp:docPr id="15" name="Imagen 15"/>
+            <wp:cNvGraphicFramePr>
+              <a:graphicFrameLocks xmlns:a="http://schemas.openxmlformats.org/drawingml/2006/main" noChangeAspect="1"/>
+            </wp:cNvGraphicFramePr>
+            <a:graphic xmlns:a="http://schemas.openxmlformats.org/drawingml/2006/main">
+              <a:graphicData uri="http://schemas.openxmlformats.org/drawingml/2006/picture">
+                <pic:pic xmlns:pic="http://schemas.openxmlformats.org/drawingml/2006/picture">
+                  <pic:nvPicPr>
+                    <pic:cNvPr id="1" name=""/>
+                    <pic:cNvPicPr/>
+                  </pic:nvPicPr>
                   <pic:blipFill rotWithShape="1">
-                    <a:blip r:embed="rId22"/>
-                    <a:srcRect t="9298" b="66646"/>
+                    <a:blip r:embed="rId18"/>
+                    <a:srcRect t="4374" b="5120"/>
                     <a:stretch/>
                   </pic:blipFill>
                   <pic:spPr bwMode="auto">
                     <a:xfrm>
                       <a:off x="0" y="0"/>
-                      <a:ext cx="5612130" cy="759060"/>
+                      <a:ext cx="6107432" cy="3107763"/>
                     </a:xfrm>
                     <a:prstGeom prst="rect">
                       <a:avLst/>
@@ -1166,26 +1332,32 @@
         </w:drawing>
       </w:r>
     </w:p>
-    <w:p>
-      <w:r>
-        <w:t>Text-</w:t>
-      </w:r>
-      <w:proofErr w:type="spellStart"/>
-      <w:r>
-        <w:t>shadow</w:t>
-      </w:r>
-      <w:proofErr w:type="spellEnd"/>
-    </w:p>
-    <w:p>
-      <w:pPr>
-        <w:jc w:val="center"/>
-      </w:pPr>
-      <w:r>
-        <w:drawing>
-          <wp:inline distT="0" distB="0" distL="0" distR="0" wp14:anchorId="6DB06663" wp14:editId="7696BAF5">
-            <wp:extent cx="3791479" cy="428685"/>
-            <wp:effectExtent l="0" t="0" r="0" b="9525"/>
-            <wp:docPr id="21" name="Imagen 21"/>
+    <w:p/>
+    <w:p>
+      <w:pPr>
+        <w:jc w:val="center"/>
+        <w:rPr>
+          <w:b/>
+        </w:rPr>
+      </w:pPr>
+      <w:r>
+        <w:rPr>
+          <w:b/>
+        </w:rPr>
+        <w:t>Estilos CSS3</w:t>
+      </w:r>
+    </w:p>
+    <w:p>
+      <w:r>
+        <w:rPr>
+          <w:noProof/>
+          <w:lang w:eastAsia="es-CO"/>
+        </w:rPr>
+        <w:drawing>
+          <wp:inline distT="0" distB="0" distL="0" distR="0" wp14:anchorId="3076FF43" wp14:editId="18083C13">
+            <wp:extent cx="5611264" cy="724619"/>
+            <wp:effectExtent l="0" t="0" r="8890" b="0"/>
+            <wp:docPr id="16" name="Imagen 16"/>
             <wp:cNvGraphicFramePr>
               <a:graphicFrameLocks xmlns:a="http://schemas.openxmlformats.org/drawingml/2006/main" noChangeAspect="1"/>
             </wp:cNvGraphicFramePr>
@@ -1196,61 +1368,15 @@
                     <pic:cNvPr id="1" name=""/>
                     <pic:cNvPicPr/>
                   </pic:nvPicPr>
-                  <pic:blipFill>
-                    <a:blip r:embed="rId23"/>
-                    <a:stretch>
-                      <a:fillRect/>
-                    </a:stretch>
-                  </pic:blipFill>
-                  <pic:spPr>
-                    <a:xfrm>
-                      <a:off x="0" y="0"/>
-                      <a:ext cx="3791479" cy="428685"/>
-                    </a:xfrm>
-                    <a:prstGeom prst="rect">
-                      <a:avLst/>
-                    </a:prstGeom>
-                  </pic:spPr>
-                </pic:pic>
-              </a:graphicData>
-            </a:graphic>
-          </wp:inline>
-        </w:drawing>
-      </w:r>
-    </w:p>
-    <w:p>
-      <w:pPr>
-        <w:jc w:val="center"/>
-      </w:pPr>
-      <w:r>
-        <w:rPr>
-          <w:noProof/>
-          <w:lang w:eastAsia="es-CO"/>
-        </w:rPr>
-        <w:drawing>
-          <wp:inline distT="0" distB="0" distL="0" distR="0" wp14:anchorId="1EAF5FFD" wp14:editId="6182767E">
-            <wp:extent cx="5611264" cy="715993"/>
-            <wp:effectExtent l="0" t="0" r="0" b="8255"/>
-            <wp:docPr id="22" name="Imagen 22"/>
-            <wp:cNvGraphicFramePr>
-              <a:graphicFrameLocks xmlns:a="http://schemas.openxmlformats.org/drawingml/2006/main" noChangeAspect="1"/>
-            </wp:cNvGraphicFramePr>
-            <a:graphic xmlns:a="http://schemas.openxmlformats.org/drawingml/2006/main">
-              <a:graphicData uri="http://schemas.openxmlformats.org/drawingml/2006/picture">
-                <pic:pic xmlns:pic="http://schemas.openxmlformats.org/drawingml/2006/picture">
-                  <pic:nvPicPr>
-                    <pic:cNvPr id="1" name=""/>
-                    <pic:cNvPicPr/>
-                  </pic:nvPicPr>
                   <pic:blipFill rotWithShape="1">
-                    <a:blip r:embed="rId24"/>
-                    <a:srcRect t="9022" b="68283"/>
+                    <a:blip r:embed="rId19"/>
+                    <a:srcRect t="9022" b="68010"/>
                     <a:stretch/>
                   </pic:blipFill>
                   <pic:spPr bwMode="auto">
                     <a:xfrm>
                       <a:off x="0" y="0"/>
-                      <a:ext cx="5612130" cy="716104"/>
+                      <a:ext cx="5612130" cy="724731"/>
                     </a:xfrm>
                     <a:prstGeom prst="rect">
                       <a:avLst/>
@@ -1272,20 +1398,26 @@
       </w:r>
     </w:p>
     <w:p>
-      <w:r>
-        <w:t xml:space="preserve">Gradiente </w:t>
-      </w:r>
-      <w:r>
-        <w:t>Radial</w:t>
-      </w:r>
-    </w:p>
-    <w:p>
-      <w:r>
-        <w:drawing>
-          <wp:inline distT="0" distB="0" distL="0" distR="0" wp14:anchorId="01FFED02" wp14:editId="6DE2F25A">
-            <wp:extent cx="5612130" cy="360680"/>
-            <wp:effectExtent l="0" t="0" r="7620" b="1270"/>
-            <wp:docPr id="25" name="Imagen 25"/>
+      <w:proofErr w:type="spellStart"/>
+      <w:r>
+        <w:t>Border-radius</w:t>
+      </w:r>
+      <w:proofErr w:type="spellEnd"/>
+    </w:p>
+    <w:p>
+      <w:pPr>
+        <w:jc w:val="center"/>
+      </w:pPr>
+      <w:r>
+        <w:rPr>
+          <w:noProof/>
+          <w:lang w:eastAsia="es-CO"/>
+        </w:rPr>
+        <w:drawing>
+          <wp:inline distT="0" distB="0" distL="0" distR="0" wp14:anchorId="71D504DE" wp14:editId="082D951C">
+            <wp:extent cx="3505689" cy="581106"/>
+            <wp:effectExtent l="0" t="0" r="0" b="9525"/>
+            <wp:docPr id="17" name="Imagen 17"/>
             <wp:cNvGraphicFramePr>
               <a:graphicFrameLocks xmlns:a="http://schemas.openxmlformats.org/drawingml/2006/main" noChangeAspect="1"/>
             </wp:cNvGraphicFramePr>
@@ -1297,7 +1429,7 @@
                     <pic:cNvPicPr/>
                   </pic:nvPicPr>
                   <pic:blipFill>
-                    <a:blip r:embed="rId25"/>
+                    <a:blip r:embed="rId20"/>
                     <a:stretch>
                       <a:fillRect/>
                     </a:stretch>
@@ -1305,36 +1437,33 @@
                   <pic:spPr>
                     <a:xfrm>
                       <a:off x="0" y="0"/>
-                      <a:ext cx="5612130" cy="360680"/>
-                    </a:xfrm>
-                    <a:prstGeom prst="rect">
-                      <a:avLst/>
-                    </a:prstGeom>
-                  </pic:spPr>
-                </pic:pic>
-              </a:graphicData>
-            </a:graphic>
-          </wp:inline>
-        </w:drawing>
-      </w:r>
-    </w:p>
-    <w:p>
-      <w:pPr>
-        <w:jc w:val="center"/>
-        <w:rPr>
-          <w:u w:val="single"/>
-        </w:rPr>
-      </w:pPr>
-      <w:r>
-        <w:rPr>
-          <w:noProof/>
-          <w:lang w:eastAsia="es-CO"/>
-        </w:rPr>
-        <w:drawing>
-          <wp:inline distT="0" distB="0" distL="0" distR="0" wp14:anchorId="1EB8454E" wp14:editId="6734454D">
-            <wp:extent cx="5611264" cy="750498"/>
+                      <a:ext cx="3505689" cy="581106"/>
+                    </a:xfrm>
+                    <a:prstGeom prst="rect">
+                      <a:avLst/>
+                    </a:prstGeom>
+                  </pic:spPr>
+                </pic:pic>
+              </a:graphicData>
+            </a:graphic>
+          </wp:inline>
+        </w:drawing>
+      </w:r>
+    </w:p>
+    <w:p>
+      <w:pPr>
+        <w:jc w:val="center"/>
+      </w:pPr>
+      <w:r>
+        <w:rPr>
+          <w:noProof/>
+          <w:lang w:eastAsia="es-CO"/>
+        </w:rPr>
+        <w:drawing>
+          <wp:inline distT="0" distB="0" distL="0" distR="0" wp14:anchorId="3BA25424" wp14:editId="27C84455">
+            <wp:extent cx="5611779" cy="733245"/>
             <wp:effectExtent l="0" t="0" r="0" b="0"/>
-            <wp:docPr id="23" name="Imagen 23"/>
+            <wp:docPr id="18" name="Imagen 18"/>
             <wp:cNvGraphicFramePr>
               <a:graphicFrameLocks xmlns:a="http://schemas.openxmlformats.org/drawingml/2006/main" noChangeAspect="1"/>
             </wp:cNvGraphicFramePr>
@@ -1346,14 +1475,14 @@
                     <pic:cNvPicPr/>
                   </pic:nvPicPr>
                   <pic:blipFill rotWithShape="1">
-                    <a:blip r:embed="rId26"/>
-                    <a:srcRect t="9022" b="67190"/>
+                    <a:blip r:embed="rId21"/>
+                    <a:srcRect t="8750" b="68011"/>
                     <a:stretch/>
                   </pic:blipFill>
                   <pic:spPr bwMode="auto">
                     <a:xfrm>
                       <a:off x="0" y="0"/>
-                      <a:ext cx="5612130" cy="750614"/>
+                      <a:ext cx="5612130" cy="733291"/>
                     </a:xfrm>
                     <a:prstGeom prst="rect">
                       <a:avLst/>
@@ -1376,42 +1505,42 @@
     </w:p>
     <w:p>
       <w:r>
-        <w:lastRenderedPageBreak/>
-        <w:t>HSLA</w:t>
-      </w:r>
-    </w:p>
-    <w:p>
-      <w:pPr>
-        <w:jc w:val="center"/>
-        <w:rPr>
-          <w:u w:val="single"/>
-        </w:rPr>
-      </w:pPr>
-      <w:r>
-        <w:rPr>
-          <w:noProof/>
-          <w:u w:val="single"/>
-          <w:lang w:eastAsia="es-CO"/>
-        </w:rPr>
-        <w:drawing>
-          <wp:inline distT="0" distB="0" distL="0" distR="0" wp14:anchorId="28A5412D">
-            <wp:extent cx="2781935" cy="219075"/>
+        <w:t>Box-</w:t>
+      </w:r>
+      <w:proofErr w:type="spellStart"/>
+      <w:r>
+        <w:t>shadow</w:t>
+      </w:r>
+      <w:proofErr w:type="spellEnd"/>
+    </w:p>
+    <w:p>
+      <w:pPr>
+        <w:jc w:val="center"/>
+      </w:pPr>
+      <w:r>
+        <w:rPr>
+          <w:noProof/>
+          <w:lang w:eastAsia="es-CO"/>
+        </w:rPr>
+        <w:drawing>
+          <wp:inline distT="0" distB="0" distL="0" distR="0" wp14:anchorId="1A81BDC8">
+            <wp:extent cx="4020185" cy="542925"/>
             <wp:effectExtent l="0" t="0" r="0" b="9525"/>
-            <wp:docPr id="26" name="Imagen 26"/>
-            <wp:cNvGraphicFramePr>
-              <a:graphicFrameLocks xmlns:a="http://schemas.openxmlformats.org/drawingml/2006/main" noChangeAspect="1"/>
-            </wp:cNvGraphicFramePr>
-            <a:graphic xmlns:a="http://schemas.openxmlformats.org/drawingml/2006/main">
-              <a:graphicData uri="http://schemas.openxmlformats.org/drawingml/2006/picture">
-                <pic:pic xmlns:pic="http://schemas.openxmlformats.org/drawingml/2006/picture">
-                  <pic:nvPicPr>
-                    <pic:cNvPr id="0" name="Picture 7"/>
+            <wp:docPr id="20" name="Imagen 20"/>
+            <wp:cNvGraphicFramePr>
+              <a:graphicFrameLocks xmlns:a="http://schemas.openxmlformats.org/drawingml/2006/main" noChangeAspect="1"/>
+            </wp:cNvGraphicFramePr>
+            <a:graphic xmlns:a="http://schemas.openxmlformats.org/drawingml/2006/main">
+              <a:graphicData uri="http://schemas.openxmlformats.org/drawingml/2006/picture">
+                <pic:pic xmlns:pic="http://schemas.openxmlformats.org/drawingml/2006/picture">
+                  <pic:nvPicPr>
+                    <pic:cNvPr id="0" name="Picture 6"/>
                     <pic:cNvPicPr>
                       <a:picLocks noChangeAspect="1" noChangeArrowheads="1"/>
                     </pic:cNvPicPr>
                   </pic:nvPicPr>
                   <pic:blipFill>
-                    <a:blip r:embed="rId27">
+                    <a:blip r:embed="rId22">
                       <a:extLst>
                         <a:ext uri="{28A0092B-C50C-407E-A947-70E740481C1C}">
                           <a14:useLocalDpi xmlns:a14="http://schemas.microsoft.com/office/drawing/2010/main" val="0"/>
@@ -1426,7 +1555,7 @@
                   <pic:spPr bwMode="auto">
                     <a:xfrm>
                       <a:off x="0" y="0"/>
-                      <a:ext cx="2781935" cy="219075"/>
+                      <a:ext cx="4020185" cy="542925"/>
                     </a:xfrm>
                     <a:prstGeom prst="rect">
                       <a:avLst/>
@@ -1441,22 +1570,17 @@
       </w:r>
     </w:p>
     <w:p>
-      <w:pPr>
-        <w:jc w:val="center"/>
-        <w:rPr>
-          <w:u w:val="single"/>
-        </w:rPr>
-      </w:pPr>
-      <w:r>
-        <w:rPr>
-          <w:noProof/>
-          <w:lang w:eastAsia="es-CO"/>
-        </w:rPr>
-        <w:drawing>
-          <wp:inline distT="0" distB="0" distL="0" distR="0" wp14:anchorId="4B6A241D" wp14:editId="635C984E">
-            <wp:extent cx="5608112" cy="732838"/>
-            <wp:effectExtent l="0" t="0" r="0" b="0"/>
-            <wp:docPr id="24" name="Imagen 24"/>
+      <w:r>
+        <w:rPr>
+          <w:noProof/>
+          <w:lang w:eastAsia="es-CO"/>
+        </w:rPr>
+        <w:lastRenderedPageBreak/>
+        <w:drawing>
+          <wp:inline distT="0" distB="0" distL="0" distR="0" wp14:anchorId="0D75E271" wp14:editId="1614833C">
+            <wp:extent cx="5610914" cy="758896"/>
+            <wp:effectExtent l="0" t="0" r="8890" b="3175"/>
+            <wp:docPr id="19" name="Imagen 19"/>
             <wp:cNvGraphicFramePr>
               <a:graphicFrameLocks xmlns:a="http://schemas.openxmlformats.org/drawingml/2006/main" noChangeAspect="1"/>
             </wp:cNvGraphicFramePr>
@@ -1468,14 +1592,14 @@
                     <pic:cNvPicPr/>
                   </pic:nvPicPr>
                   <pic:blipFill rotWithShape="1">
-                    <a:blip r:embed="rId28"/>
-                    <a:srcRect t="9844" b="66914"/>
+                    <a:blip r:embed="rId23"/>
+                    <a:srcRect t="9298" b="66646"/>
                     <a:stretch/>
                   </pic:blipFill>
                   <pic:spPr bwMode="auto">
                     <a:xfrm>
                       <a:off x="0" y="0"/>
-                      <a:ext cx="5612130" cy="733363"/>
+                      <a:ext cx="5612130" cy="759060"/>
                     </a:xfrm>
                     <a:prstGeom prst="rect">
                       <a:avLst/>
@@ -1497,58 +1621,29 @@
       </w:r>
     </w:p>
     <w:p>
-      <w:pPr>
-        <w:jc w:val="center"/>
-        <w:rPr>
-          <w:b/>
-        </w:rPr>
-      </w:pPr>
+      <w:r>
+        <w:t>Text-</w:t>
+      </w:r>
       <w:proofErr w:type="spellStart"/>
       <w:r>
-        <w:rPr>
-          <w:b/>
-        </w:rPr>
-        <w:t>Transform</w:t>
+        <w:t>shadow</w:t>
       </w:r>
       <w:proofErr w:type="spellEnd"/>
-      <w:r>
-        <w:rPr>
-          <w:b/>
-        </w:rPr>
-        <w:t xml:space="preserve"> y </w:t>
-      </w:r>
-      <w:proofErr w:type="spellStart"/>
-      <w:r>
-        <w:rPr>
-          <w:b/>
-        </w:rPr>
-        <w:t>transition</w:t>
-      </w:r>
-      <w:proofErr w:type="spellEnd"/>
-    </w:p>
-    <w:p>
-      <w:proofErr w:type="spellStart"/>
-      <w:r>
-        <w:t>Scale</w:t>
-      </w:r>
-      <w:proofErr w:type="spellEnd"/>
-    </w:p>
-    <w:p>
-      <w:pPr>
-        <w:jc w:val="center"/>
-        <w:rPr>
-          <w:u w:val="single"/>
-        </w:rPr>
-      </w:pPr>
-      <w:r>
-        <w:rPr>
-          <w:u w:val="single"/>
-        </w:rPr>
-        <w:drawing>
-          <wp:inline distT="0" distB="0" distL="0" distR="0" wp14:anchorId="0D9DDA8C" wp14:editId="364E9710">
-            <wp:extent cx="2829320" cy="390580"/>
+    </w:p>
+    <w:p>
+      <w:pPr>
+        <w:jc w:val="center"/>
+      </w:pPr>
+      <w:r>
+        <w:rPr>
+          <w:noProof/>
+          <w:lang w:eastAsia="es-CO"/>
+        </w:rPr>
+        <w:drawing>
+          <wp:inline distT="0" distB="0" distL="0" distR="0" wp14:anchorId="6DB06663" wp14:editId="7696BAF5">
+            <wp:extent cx="3791479" cy="428685"/>
             <wp:effectExtent l="0" t="0" r="0" b="9525"/>
-            <wp:docPr id="28" name="Imagen 28"/>
+            <wp:docPr id="21" name="Imagen 21"/>
             <wp:cNvGraphicFramePr>
               <a:graphicFrameLocks xmlns:a="http://schemas.openxmlformats.org/drawingml/2006/main" noChangeAspect="1"/>
             </wp:cNvGraphicFramePr>
@@ -1560,7 +1655,7 @@
                     <pic:cNvPicPr/>
                   </pic:nvPicPr>
                   <pic:blipFill>
-                    <a:blip r:embed="rId29"/>
+                    <a:blip r:embed="rId24"/>
                     <a:stretch>
                       <a:fillRect/>
                     </a:stretch>
@@ -1568,36 +1663,33 @@
                   <pic:spPr>
                     <a:xfrm>
                       <a:off x="0" y="0"/>
-                      <a:ext cx="2829320" cy="390580"/>
-                    </a:xfrm>
-                    <a:prstGeom prst="rect">
-                      <a:avLst/>
-                    </a:prstGeom>
-                  </pic:spPr>
-                </pic:pic>
-              </a:graphicData>
-            </a:graphic>
-          </wp:inline>
-        </w:drawing>
-      </w:r>
-    </w:p>
-    <w:p>
-      <w:pPr>
-        <w:jc w:val="center"/>
-        <w:rPr>
-          <w:u w:val="single"/>
-        </w:rPr>
-      </w:pPr>
-      <w:r>
-        <w:rPr>
-          <w:noProof/>
-          <w:lang w:eastAsia="es-CO"/>
-        </w:rPr>
-        <w:drawing>
-          <wp:inline distT="0" distB="0" distL="0" distR="0" wp14:anchorId="4DFA00A4" wp14:editId="0A376DD4">
-            <wp:extent cx="5608848" cy="732946"/>
-            <wp:effectExtent l="0" t="0" r="0" b="0"/>
-            <wp:docPr id="27" name="Imagen 27"/>
+                      <a:ext cx="3791479" cy="428685"/>
+                    </a:xfrm>
+                    <a:prstGeom prst="rect">
+                      <a:avLst/>
+                    </a:prstGeom>
+                  </pic:spPr>
+                </pic:pic>
+              </a:graphicData>
+            </a:graphic>
+          </wp:inline>
+        </w:drawing>
+      </w:r>
+    </w:p>
+    <w:p>
+      <w:pPr>
+        <w:jc w:val="center"/>
+      </w:pPr>
+      <w:r>
+        <w:rPr>
+          <w:noProof/>
+          <w:lang w:eastAsia="es-CO"/>
+        </w:rPr>
+        <w:drawing>
+          <wp:inline distT="0" distB="0" distL="0" distR="0" wp14:anchorId="1EAF5FFD" wp14:editId="6182767E">
+            <wp:extent cx="5611264" cy="715993"/>
+            <wp:effectExtent l="0" t="0" r="0" b="8255"/>
+            <wp:docPr id="22" name="Imagen 22"/>
             <wp:cNvGraphicFramePr>
               <a:graphicFrameLocks xmlns:a="http://schemas.openxmlformats.org/drawingml/2006/main" noChangeAspect="1"/>
             </wp:cNvGraphicFramePr>
@@ -1609,14 +1701,14 @@
                     <pic:cNvPicPr/>
                   </pic:nvPicPr>
                   <pic:blipFill rotWithShape="1">
-                    <a:blip r:embed="rId30"/>
-                    <a:srcRect t="9295" b="67463"/>
+                    <a:blip r:embed="rId25"/>
+                    <a:srcRect t="9022" b="68283"/>
                     <a:stretch/>
                   </pic:blipFill>
                   <pic:spPr bwMode="auto">
                     <a:xfrm>
                       <a:off x="0" y="0"/>
-                      <a:ext cx="5612130" cy="733375"/>
+                      <a:ext cx="5612130" cy="716104"/>
                     </a:xfrm>
                     <a:prstGeom prst="rect">
                       <a:avLst/>
@@ -1639,22 +1731,23 @@
     </w:p>
     <w:p>
       <w:r>
-        <w:t xml:space="preserve">Transformaciones </w:t>
-      </w:r>
-      <w:r>
-        <w:t>Dinámicas</w:t>
-      </w:r>
-    </w:p>
-    <w:p>
-      <w:pPr>
-        <w:jc w:val="center"/>
-      </w:pPr>
-      <w:r>
-        <w:drawing>
-          <wp:inline distT="0" distB="0" distL="0" distR="0" wp14:anchorId="722CCC6D" wp14:editId="6DF740D6">
-            <wp:extent cx="4791744" cy="1295581"/>
-            <wp:effectExtent l="0" t="0" r="8890" b="0"/>
-            <wp:docPr id="29" name="Imagen 29"/>
+        <w:t xml:space="preserve">Gradiente </w:t>
+      </w:r>
+      <w:r>
+        <w:t>Radial</w:t>
+      </w:r>
+    </w:p>
+    <w:p>
+      <w:r>
+        <w:rPr>
+          <w:noProof/>
+          <w:lang w:eastAsia="es-CO"/>
+        </w:rPr>
+        <w:drawing>
+          <wp:inline distT="0" distB="0" distL="0" distR="0" wp14:anchorId="01FFED02" wp14:editId="6DE2F25A">
+            <wp:extent cx="5612130" cy="360680"/>
+            <wp:effectExtent l="0" t="0" r="7620" b="1270"/>
+            <wp:docPr id="25" name="Imagen 25"/>
             <wp:cNvGraphicFramePr>
               <a:graphicFrameLocks xmlns:a="http://schemas.openxmlformats.org/drawingml/2006/main" noChangeAspect="1"/>
             </wp:cNvGraphicFramePr>
@@ -1666,7 +1759,7 @@
                     <pic:cNvPicPr/>
                   </pic:nvPicPr>
                   <pic:blipFill>
-                    <a:blip r:embed="rId31"/>
+                    <a:blip r:embed="rId26"/>
                     <a:stretch>
                       <a:fillRect/>
                     </a:stretch>
@@ -1674,33 +1767,36 @@
                   <pic:spPr>
                     <a:xfrm>
                       <a:off x="0" y="0"/>
-                      <a:ext cx="4791744" cy="1295581"/>
-                    </a:xfrm>
-                    <a:prstGeom prst="rect">
-                      <a:avLst/>
-                    </a:prstGeom>
-                  </pic:spPr>
-                </pic:pic>
-              </a:graphicData>
-            </a:graphic>
-          </wp:inline>
-        </w:drawing>
-      </w:r>
-    </w:p>
-    <w:p>
-      <w:pPr>
-        <w:jc w:val="center"/>
-      </w:pPr>
-      <w:r>
-        <w:rPr>
-          <w:noProof/>
-          <w:lang w:eastAsia="es-CO"/>
-        </w:rPr>
-        <w:drawing>
-          <wp:inline distT="0" distB="0" distL="0" distR="0" wp14:anchorId="2B0DAB92" wp14:editId="72A62BCB">
-            <wp:extent cx="5608929" cy="715429"/>
-            <wp:effectExtent l="0" t="0" r="0" b="8890"/>
-            <wp:docPr id="30" name="Imagen 30"/>
+                      <a:ext cx="5612130" cy="360680"/>
+                    </a:xfrm>
+                    <a:prstGeom prst="rect">
+                      <a:avLst/>
+                    </a:prstGeom>
+                  </pic:spPr>
+                </pic:pic>
+              </a:graphicData>
+            </a:graphic>
+          </wp:inline>
+        </w:drawing>
+      </w:r>
+    </w:p>
+    <w:p>
+      <w:pPr>
+        <w:jc w:val="center"/>
+        <w:rPr>
+          <w:u w:val="single"/>
+        </w:rPr>
+      </w:pPr>
+      <w:r>
+        <w:rPr>
+          <w:noProof/>
+          <w:lang w:eastAsia="es-CO"/>
+        </w:rPr>
+        <w:drawing>
+          <wp:inline distT="0" distB="0" distL="0" distR="0" wp14:anchorId="1EB8454E" wp14:editId="6734454D">
+            <wp:extent cx="5611264" cy="750498"/>
+            <wp:effectExtent l="0" t="0" r="0" b="0"/>
+            <wp:docPr id="23" name="Imagen 23"/>
             <wp:cNvGraphicFramePr>
               <a:graphicFrameLocks xmlns:a="http://schemas.openxmlformats.org/drawingml/2006/main" noChangeAspect="1"/>
             </wp:cNvGraphicFramePr>
@@ -1712,14 +1808,14 @@
                     <pic:cNvPicPr/>
                   </pic:nvPicPr>
                   <pic:blipFill rotWithShape="1">
-                    <a:blip r:embed="rId32"/>
-                    <a:srcRect t="9027" b="68286"/>
+                    <a:blip r:embed="rId27"/>
+                    <a:srcRect t="9022" b="67190"/>
                     <a:stretch/>
                   </pic:blipFill>
                   <pic:spPr bwMode="auto">
                     <a:xfrm>
                       <a:off x="0" y="0"/>
-                      <a:ext cx="5612130" cy="715837"/>
+                      <a:ext cx="5612130" cy="750614"/>
                     </a:xfrm>
                     <a:prstGeom prst="rect">
                       <a:avLst/>
@@ -1741,19 +1837,87 @@
       </w:r>
     </w:p>
     <w:p>
-      <w:pPr>
-        <w:jc w:val="center"/>
-      </w:pPr>
-      <w:r>
-        <w:rPr>
-          <w:noProof/>
-          <w:lang w:eastAsia="es-CO"/>
-        </w:rPr>
-        <w:drawing>
-          <wp:inline distT="0" distB="0" distL="0" distR="0" wp14:anchorId="574A5646" wp14:editId="117ECBA1">
-            <wp:extent cx="5611471" cy="724619"/>
-            <wp:effectExtent l="0" t="0" r="8890" b="0"/>
-            <wp:docPr id="31" name="Imagen 31"/>
+      <w:r>
+        <w:t>HSLA</w:t>
+      </w:r>
+    </w:p>
+    <w:p>
+      <w:pPr>
+        <w:jc w:val="center"/>
+        <w:rPr>
+          <w:u w:val="single"/>
+        </w:rPr>
+      </w:pPr>
+      <w:r>
+        <w:rPr>
+          <w:noProof/>
+          <w:u w:val="single"/>
+          <w:lang w:eastAsia="es-CO"/>
+        </w:rPr>
+        <w:drawing>
+          <wp:inline distT="0" distB="0" distL="0" distR="0" wp14:anchorId="28A5412D">
+            <wp:extent cx="2781935" cy="219075"/>
+            <wp:effectExtent l="0" t="0" r="0" b="9525"/>
+            <wp:docPr id="26" name="Imagen 26"/>
+            <wp:cNvGraphicFramePr>
+              <a:graphicFrameLocks xmlns:a="http://schemas.openxmlformats.org/drawingml/2006/main" noChangeAspect="1"/>
+            </wp:cNvGraphicFramePr>
+            <a:graphic xmlns:a="http://schemas.openxmlformats.org/drawingml/2006/main">
+              <a:graphicData uri="http://schemas.openxmlformats.org/drawingml/2006/picture">
+                <pic:pic xmlns:pic="http://schemas.openxmlformats.org/drawingml/2006/picture">
+                  <pic:nvPicPr>
+                    <pic:cNvPr id="0" name="Picture 7"/>
+                    <pic:cNvPicPr>
+                      <a:picLocks noChangeAspect="1" noChangeArrowheads="1"/>
+                    </pic:cNvPicPr>
+                  </pic:nvPicPr>
+                  <pic:blipFill>
+                    <a:blip r:embed="rId28">
+                      <a:extLst>
+                        <a:ext uri="{28A0092B-C50C-407E-A947-70E740481C1C}">
+                          <a14:useLocalDpi xmlns:a14="http://schemas.microsoft.com/office/drawing/2010/main" val="0"/>
+                        </a:ext>
+                      </a:extLst>
+                    </a:blip>
+                    <a:srcRect/>
+                    <a:stretch>
+                      <a:fillRect/>
+                    </a:stretch>
+                  </pic:blipFill>
+                  <pic:spPr bwMode="auto">
+                    <a:xfrm>
+                      <a:off x="0" y="0"/>
+                      <a:ext cx="2781935" cy="219075"/>
+                    </a:xfrm>
+                    <a:prstGeom prst="rect">
+                      <a:avLst/>
+                    </a:prstGeom>
+                    <a:noFill/>
+                  </pic:spPr>
+                </pic:pic>
+              </a:graphicData>
+            </a:graphic>
+          </wp:inline>
+        </w:drawing>
+      </w:r>
+    </w:p>
+    <w:p>
+      <w:pPr>
+        <w:jc w:val="center"/>
+        <w:rPr>
+          <w:u w:val="single"/>
+        </w:rPr>
+      </w:pPr>
+      <w:r>
+        <w:rPr>
+          <w:noProof/>
+          <w:lang w:eastAsia="es-CO"/>
+        </w:rPr>
+        <w:drawing>
+          <wp:inline distT="0" distB="0" distL="0" distR="0" wp14:anchorId="4B6A241D" wp14:editId="635C984E">
+            <wp:extent cx="5608112" cy="732838"/>
+            <wp:effectExtent l="0" t="0" r="0" b="0"/>
+            <wp:docPr id="24" name="Imagen 24"/>
             <wp:cNvGraphicFramePr>
               <a:graphicFrameLocks xmlns:a="http://schemas.openxmlformats.org/drawingml/2006/main" noChangeAspect="1"/>
             </wp:cNvGraphicFramePr>
@@ -1765,14 +1929,14 @@
                     <pic:cNvPicPr/>
                   </pic:nvPicPr>
                   <pic:blipFill rotWithShape="1">
-                    <a:blip r:embed="rId33"/>
-                    <a:srcRect t="9569" b="67463"/>
+                    <a:blip r:embed="rId29"/>
+                    <a:srcRect t="9844" b="66914"/>
                     <a:stretch/>
                   </pic:blipFill>
                   <pic:spPr bwMode="auto">
                     <a:xfrm>
                       <a:off x="0" y="0"/>
-                      <a:ext cx="5612130" cy="724704"/>
+                      <a:ext cx="5612130" cy="733363"/>
                     </a:xfrm>
                     <a:prstGeom prst="rect">
                       <a:avLst/>
@@ -1796,27 +1960,58 @@
     <w:p>
       <w:pPr>
         <w:jc w:val="center"/>
-      </w:pPr>
-      <w:r>
-        <w:t>RESULTADO</w:t>
-      </w:r>
-    </w:p>
-    <w:p>
-      <w:pPr>
-        <w:jc w:val="center"/>
-      </w:pPr>
-      <w:bookmarkStart w:id="0" w:name="_GoBack"/>
-      <w:r>
-        <w:rPr>
-          <w:noProof/>
-          <w:lang w:eastAsia="es-CO"/>
-        </w:rPr>
-        <w:lastRenderedPageBreak/>
-        <w:drawing>
-          <wp:inline distT="0" distB="0" distL="0" distR="0" wp14:anchorId="309A8CEF" wp14:editId="01F997CD">
-            <wp:extent cx="5611863" cy="2855344"/>
-            <wp:effectExtent l="0" t="0" r="8255" b="2540"/>
-            <wp:docPr id="32" name="Imagen 32"/>
+        <w:rPr>
+          <w:b/>
+        </w:rPr>
+      </w:pPr>
+      <w:proofErr w:type="spellStart"/>
+      <w:r>
+        <w:rPr>
+          <w:b/>
+        </w:rPr>
+        <w:t>Transform</w:t>
+      </w:r>
+      <w:proofErr w:type="spellEnd"/>
+      <w:r>
+        <w:rPr>
+          <w:b/>
+        </w:rPr>
+        <w:t xml:space="preserve"> y </w:t>
+      </w:r>
+      <w:proofErr w:type="spellStart"/>
+      <w:r>
+        <w:rPr>
+          <w:b/>
+        </w:rPr>
+        <w:t>transition</w:t>
+      </w:r>
+      <w:proofErr w:type="spellEnd"/>
+    </w:p>
+    <w:p>
+      <w:proofErr w:type="spellStart"/>
+      <w:r>
+        <w:t>Scale</w:t>
+      </w:r>
+      <w:proofErr w:type="spellEnd"/>
+    </w:p>
+    <w:p>
+      <w:pPr>
+        <w:jc w:val="center"/>
+        <w:rPr>
+          <w:u w:val="single"/>
+        </w:rPr>
+      </w:pPr>
+      <w:r>
+        <w:rPr>
+          <w:noProof/>
+          <w:u w:val="single"/>
+          <w:lang w:eastAsia="es-CO"/>
+        </w:rPr>
+        <w:drawing>
+          <wp:inline distT="0" distB="0" distL="0" distR="0" wp14:anchorId="0D9DDA8C" wp14:editId="364E9710">
+            <wp:extent cx="2829320" cy="390580"/>
+            <wp:effectExtent l="0" t="0" r="0" b="9525"/>
+            <wp:docPr id="28" name="Imagen 28"/>
             <wp:cNvGraphicFramePr>
               <a:graphicFrameLocks xmlns:a="http://schemas.openxmlformats.org/drawingml/2006/main" noChangeAspect="1"/>
             </wp:cNvGraphicFramePr>
@@ -1827,15 +2022,64 @@
                     <pic:cNvPr id="1" name=""/>
                     <pic:cNvPicPr/>
                   </pic:nvPicPr>
+                  <pic:blipFill>
+                    <a:blip r:embed="rId30"/>
+                    <a:stretch>
+                      <a:fillRect/>
+                    </a:stretch>
+                  </pic:blipFill>
+                  <pic:spPr>
+                    <a:xfrm>
+                      <a:off x="0" y="0"/>
+                      <a:ext cx="2829320" cy="390580"/>
+                    </a:xfrm>
+                    <a:prstGeom prst="rect">
+                      <a:avLst/>
+                    </a:prstGeom>
+                  </pic:spPr>
+                </pic:pic>
+              </a:graphicData>
+            </a:graphic>
+          </wp:inline>
+        </w:drawing>
+      </w:r>
+    </w:p>
+    <w:p>
+      <w:pPr>
+        <w:jc w:val="center"/>
+        <w:rPr>
+          <w:u w:val="single"/>
+        </w:rPr>
+      </w:pPr>
+      <w:r>
+        <w:rPr>
+          <w:noProof/>
+          <w:lang w:eastAsia="es-CO"/>
+        </w:rPr>
+        <w:drawing>
+          <wp:inline distT="0" distB="0" distL="0" distR="0" wp14:anchorId="4DFA00A4" wp14:editId="0A376DD4">
+            <wp:extent cx="5608848" cy="732946"/>
+            <wp:effectExtent l="0" t="0" r="0" b="0"/>
+            <wp:docPr id="27" name="Imagen 27"/>
+            <wp:cNvGraphicFramePr>
+              <a:graphicFrameLocks xmlns:a="http://schemas.openxmlformats.org/drawingml/2006/main" noChangeAspect="1"/>
+            </wp:cNvGraphicFramePr>
+            <a:graphic xmlns:a="http://schemas.openxmlformats.org/drawingml/2006/main">
+              <a:graphicData uri="http://schemas.openxmlformats.org/drawingml/2006/picture">
+                <pic:pic xmlns:pic="http://schemas.openxmlformats.org/drawingml/2006/picture">
+                  <pic:nvPicPr>
+                    <pic:cNvPr id="1" name=""/>
+                    <pic:cNvPicPr/>
+                  </pic:nvPicPr>
                   <pic:blipFill rotWithShape="1">
-                    <a:blip r:embed="rId34"/>
-                    <a:srcRect t="4100" b="5402"/>
+                    <a:blip r:embed="rId31"/>
+                    <a:srcRect t="9295" b="67463"/>
                     <a:stretch/>
                   </pic:blipFill>
                   <pic:spPr bwMode="auto">
                     <a:xfrm>
                       <a:off x="0" y="0"/>
-                      <a:ext cx="5612130" cy="2855480"/>
+                      <a:ext cx="5612130" cy="733375"/>
                     </a:xfrm>
                     <a:prstGeom prst="rect">
                       <a:avLst/>
@@ -1855,7 +2099,366 @@
           </wp:inline>
         </w:drawing>
       </w:r>
+    </w:p>
+    <w:p/>
+    <w:p/>
+    <w:p>
+      <w:r>
+        <w:lastRenderedPageBreak/>
+        <w:t xml:space="preserve">Transformaciones </w:t>
+      </w:r>
+      <w:r>
+        <w:t>Dinámicas</w:t>
+      </w:r>
+    </w:p>
+    <w:p>
+      <w:pPr>
+        <w:jc w:val="center"/>
+      </w:pPr>
+      <w:r>
+        <w:rPr>
+          <w:noProof/>
+          <w:lang w:eastAsia="es-CO"/>
+        </w:rPr>
+        <w:drawing>
+          <wp:inline distT="0" distB="0" distL="0" distR="0" wp14:anchorId="722CCC6D" wp14:editId="6DF740D6">
+            <wp:extent cx="4791744" cy="1295581"/>
+            <wp:effectExtent l="0" t="0" r="8890" b="0"/>
+            <wp:docPr id="29" name="Imagen 29"/>
+            <wp:cNvGraphicFramePr>
+              <a:graphicFrameLocks xmlns:a="http://schemas.openxmlformats.org/drawingml/2006/main" noChangeAspect="1"/>
+            </wp:cNvGraphicFramePr>
+            <a:graphic xmlns:a="http://schemas.openxmlformats.org/drawingml/2006/main">
+              <a:graphicData uri="http://schemas.openxmlformats.org/drawingml/2006/picture">
+                <pic:pic xmlns:pic="http://schemas.openxmlformats.org/drawingml/2006/picture">
+                  <pic:nvPicPr>
+                    <pic:cNvPr id="1" name=""/>
+                    <pic:cNvPicPr/>
+                  </pic:nvPicPr>
+                  <pic:blipFill>
+                    <a:blip r:embed="rId32"/>
+                    <a:stretch>
+                      <a:fillRect/>
+                    </a:stretch>
+                  </pic:blipFill>
+                  <pic:spPr>
+                    <a:xfrm>
+                      <a:off x="0" y="0"/>
+                      <a:ext cx="4791744" cy="1295581"/>
+                    </a:xfrm>
+                    <a:prstGeom prst="rect">
+                      <a:avLst/>
+                    </a:prstGeom>
+                  </pic:spPr>
+                </pic:pic>
+              </a:graphicData>
+            </a:graphic>
+          </wp:inline>
+        </w:drawing>
+      </w:r>
+    </w:p>
+    <w:p>
+      <w:pPr>
+        <w:jc w:val="center"/>
+      </w:pPr>
+      <w:r>
+        <w:rPr>
+          <w:noProof/>
+          <w:lang w:eastAsia="es-CO"/>
+        </w:rPr>
+        <w:drawing>
+          <wp:inline distT="0" distB="0" distL="0" distR="0" wp14:anchorId="2B0DAB92" wp14:editId="72A62BCB">
+            <wp:extent cx="5608929" cy="715429"/>
+            <wp:effectExtent l="0" t="0" r="0" b="8890"/>
+            <wp:docPr id="30" name="Imagen 30"/>
+            <wp:cNvGraphicFramePr>
+              <a:graphicFrameLocks xmlns:a="http://schemas.openxmlformats.org/drawingml/2006/main" noChangeAspect="1"/>
+            </wp:cNvGraphicFramePr>
+            <a:graphic xmlns:a="http://schemas.openxmlformats.org/drawingml/2006/main">
+              <a:graphicData uri="http://schemas.openxmlformats.org/drawingml/2006/picture">
+                <pic:pic xmlns:pic="http://schemas.openxmlformats.org/drawingml/2006/picture">
+                  <pic:nvPicPr>
+                    <pic:cNvPr id="1" name=""/>
+                    <pic:cNvPicPr/>
+                  </pic:nvPicPr>
+                  <pic:blipFill rotWithShape="1">
+                    <a:blip r:embed="rId33"/>
+                    <a:srcRect t="9027" b="68286"/>
+                    <a:stretch/>
+                  </pic:blipFill>
+                  <pic:spPr bwMode="auto">
+                    <a:xfrm>
+                      <a:off x="0" y="0"/>
+                      <a:ext cx="5612130" cy="715837"/>
+                    </a:xfrm>
+                    <a:prstGeom prst="rect">
+                      <a:avLst/>
+                    </a:prstGeom>
+                    <a:ln>
+                      <a:noFill/>
+                    </a:ln>
+                    <a:extLst>
+                      <a:ext uri="{53640926-AAD7-44D8-BBD7-CCE9431645EC}">
+                        <a14:shadowObscured xmlns:a14="http://schemas.microsoft.com/office/drawing/2010/main"/>
+                      </a:ext>
+                    </a:extLst>
+                  </pic:spPr>
+                </pic:pic>
+              </a:graphicData>
+            </a:graphic>
+          </wp:inline>
+        </w:drawing>
+      </w:r>
+    </w:p>
+    <w:p>
+      <w:pPr>
+        <w:jc w:val="center"/>
+      </w:pPr>
+      <w:r>
+        <w:rPr>
+          <w:noProof/>
+          <w:lang w:eastAsia="es-CO"/>
+        </w:rPr>
+        <w:drawing>
+          <wp:inline distT="0" distB="0" distL="0" distR="0" wp14:anchorId="574A5646" wp14:editId="117ECBA1">
+            <wp:extent cx="5611471" cy="724619"/>
+            <wp:effectExtent l="0" t="0" r="8890" b="0"/>
+            <wp:docPr id="31" name="Imagen 31"/>
+            <wp:cNvGraphicFramePr>
+              <a:graphicFrameLocks xmlns:a="http://schemas.openxmlformats.org/drawingml/2006/main" noChangeAspect="1"/>
+            </wp:cNvGraphicFramePr>
+            <a:graphic xmlns:a="http://schemas.openxmlformats.org/drawingml/2006/main">
+              <a:graphicData uri="http://schemas.openxmlformats.org/drawingml/2006/picture">
+                <pic:pic xmlns:pic="http://schemas.openxmlformats.org/drawingml/2006/picture">
+                  <pic:nvPicPr>
+                    <pic:cNvPr id="1" name=""/>
+                    <pic:cNvPicPr/>
+                  </pic:nvPicPr>
+                  <pic:blipFill rotWithShape="1">
+                    <a:blip r:embed="rId34"/>
+                    <a:srcRect t="9569" b="67463"/>
+                    <a:stretch/>
+                  </pic:blipFill>
+                  <pic:spPr bwMode="auto">
+                    <a:xfrm>
+                      <a:off x="0" y="0"/>
+                      <a:ext cx="5612130" cy="724704"/>
+                    </a:xfrm>
+                    <a:prstGeom prst="rect">
+                      <a:avLst/>
+                    </a:prstGeom>
+                    <a:ln>
+                      <a:noFill/>
+                    </a:ln>
+                    <a:extLst>
+                      <a:ext uri="{53640926-AAD7-44D8-BBD7-CCE9431645EC}">
+                        <a14:shadowObscured xmlns:a14="http://schemas.microsoft.com/office/drawing/2010/main"/>
+                      </a:ext>
+                    </a:extLst>
+                  </pic:spPr>
+                </pic:pic>
+              </a:graphicData>
+            </a:graphic>
+          </wp:inline>
+        </w:drawing>
+      </w:r>
+    </w:p>
+    <w:p>
+      <w:pPr>
+        <w:jc w:val="center"/>
+      </w:pPr>
+      <w:r>
+        <w:t>RESULTADO</w:t>
+      </w:r>
+    </w:p>
+    <w:p>
+      <w:pPr>
+        <w:jc w:val="center"/>
+      </w:pPr>
+      <w:r>
+        <w:rPr>
+          <w:noProof/>
+          <w:lang w:eastAsia="es-CO"/>
+        </w:rPr>
+        <w:drawing>
+          <wp:inline distT="0" distB="0" distL="0" distR="0" wp14:anchorId="309A8CEF" wp14:editId="01F997CD">
+            <wp:extent cx="5611863" cy="2855344"/>
+            <wp:effectExtent l="0" t="0" r="8255" b="2540"/>
+            <wp:docPr id="32" name="Imagen 32"/>
+            <wp:cNvGraphicFramePr>
+              <a:graphicFrameLocks xmlns:a="http://schemas.openxmlformats.org/drawingml/2006/main" noChangeAspect="1"/>
+            </wp:cNvGraphicFramePr>
+            <a:graphic xmlns:a="http://schemas.openxmlformats.org/drawingml/2006/main">
+              <a:graphicData uri="http://schemas.openxmlformats.org/drawingml/2006/picture">
+                <pic:pic xmlns:pic="http://schemas.openxmlformats.org/drawingml/2006/picture">
+                  <pic:nvPicPr>
+                    <pic:cNvPr id="1" name=""/>
+                    <pic:cNvPicPr/>
+                  </pic:nvPicPr>
+                  <pic:blipFill rotWithShape="1">
+                    <a:blip r:embed="rId35"/>
+                    <a:srcRect t="4100" b="5402"/>
+                    <a:stretch/>
+                  </pic:blipFill>
+                  <pic:spPr bwMode="auto">
+                    <a:xfrm>
+                      <a:off x="0" y="0"/>
+                      <a:ext cx="5612130" cy="2855480"/>
+                    </a:xfrm>
+                    <a:prstGeom prst="rect">
+                      <a:avLst/>
+                    </a:prstGeom>
+                    <a:ln>
+                      <a:noFill/>
+                    </a:ln>
+                    <a:extLst>
+                      <a:ext uri="{53640926-AAD7-44D8-BBD7-CCE9431645EC}">
+                        <a14:shadowObscured xmlns:a14="http://schemas.microsoft.com/office/drawing/2010/main"/>
+                      </a:ext>
+                    </a:extLst>
+                  </pic:spPr>
+                </pic:pic>
+              </a:graphicData>
+            </a:graphic>
+          </wp:inline>
+        </w:drawing>
+      </w:r>
+    </w:p>
+    <w:p>
+      <w:pPr>
+        <w:jc w:val="center"/>
+      </w:pPr>
+    </w:p>
+    <w:p>
+      <w:pPr>
+        <w:rPr>
+          <w:b/>
+        </w:rPr>
+      </w:pPr>
+      <w:r>
+        <w:rPr>
+          <w:b/>
+        </w:rPr>
+        <w:br w:type="page"/>
+      </w:r>
+    </w:p>
+    <w:p>
+      <w:pPr>
+        <w:jc w:val="center"/>
+        <w:rPr>
+          <w:b/>
+        </w:rPr>
+      </w:pPr>
+      <w:r>
+        <w:rPr>
+          <w:b/>
+        </w:rPr>
+        <w:lastRenderedPageBreak/>
+        <w:t>EJEMPLO FONT-FAMILY</w:t>
+      </w:r>
+    </w:p>
+    <w:p>
+      <w:pPr>
+        <w:jc w:val="center"/>
+        <w:rPr>
+          <w:b/>
+        </w:rPr>
+      </w:pPr>
+      <w:r>
+        <w:rPr>
+          <w:b/>
+        </w:rPr>
+        <w:drawing>
+          <wp:inline distT="0" distB="0" distL="0" distR="0" wp14:anchorId="16AAB764" wp14:editId="32357D76">
+            <wp:extent cx="4677428" cy="3515216"/>
+            <wp:effectExtent l="0" t="0" r="8890" b="9525"/>
+            <wp:docPr id="34" name="Imagen 34"/>
+            <wp:cNvGraphicFramePr>
+              <a:graphicFrameLocks xmlns:a="http://schemas.openxmlformats.org/drawingml/2006/main" noChangeAspect="1"/>
+            </wp:cNvGraphicFramePr>
+            <a:graphic xmlns:a="http://schemas.openxmlformats.org/drawingml/2006/main">
+              <a:graphicData uri="http://schemas.openxmlformats.org/drawingml/2006/picture">
+                <pic:pic xmlns:pic="http://schemas.openxmlformats.org/drawingml/2006/picture">
+                  <pic:nvPicPr>
+                    <pic:cNvPr id="1" name=""/>
+                    <pic:cNvPicPr/>
+                  </pic:nvPicPr>
+                  <pic:blipFill>
+                    <a:blip r:embed="rId36"/>
+                    <a:stretch>
+                      <a:fillRect/>
+                    </a:stretch>
+                  </pic:blipFill>
+                  <pic:spPr>
+                    <a:xfrm>
+                      <a:off x="0" y="0"/>
+                      <a:ext cx="4677428" cy="3515216"/>
+                    </a:xfrm>
+                    <a:prstGeom prst="rect">
+                      <a:avLst/>
+                    </a:prstGeom>
+                  </pic:spPr>
+                </pic:pic>
+              </a:graphicData>
+            </a:graphic>
+          </wp:inline>
+        </w:drawing>
+      </w:r>
+      <w:bookmarkStart w:id="0" w:name="_GoBack"/>
       <w:bookmarkEnd w:id="0"/>
+    </w:p>
+    <w:p>
+      <w:pPr>
+        <w:jc w:val="center"/>
+      </w:pPr>
+      <w:r>
+        <w:rPr>
+          <w:noProof/>
+          <w:lang w:eastAsia="es-CO"/>
+        </w:rPr>
+        <w:drawing>
+          <wp:inline distT="0" distB="0" distL="0" distR="0" wp14:anchorId="7EF3C453" wp14:editId="2D28647A">
+            <wp:extent cx="5612130" cy="1390650"/>
+            <wp:effectExtent l="0" t="0" r="7620" b="0"/>
+            <wp:docPr id="8" name="Imagen 8"/>
+            <wp:cNvGraphicFramePr>
+              <a:graphicFrameLocks xmlns:a="http://schemas.openxmlformats.org/drawingml/2006/main" noChangeAspect="1"/>
+            </wp:cNvGraphicFramePr>
+            <a:graphic xmlns:a="http://schemas.openxmlformats.org/drawingml/2006/main">
+              <a:graphicData uri="http://schemas.openxmlformats.org/drawingml/2006/picture">
+                <pic:pic xmlns:pic="http://schemas.openxmlformats.org/drawingml/2006/picture">
+                  <pic:nvPicPr>
+                    <pic:cNvPr id="1" name=""/>
+                    <pic:cNvPicPr/>
+                  </pic:nvPicPr>
+                  <pic:blipFill rotWithShape="1">
+                    <a:blip r:embed="rId37"/>
+                    <a:srcRect t="4226" b="51700"/>
+                    <a:stretch/>
+                  </pic:blipFill>
+                  <pic:spPr bwMode="auto">
+                    <a:xfrm>
+                      <a:off x="0" y="0"/>
+                      <a:ext cx="5612130" cy="1390650"/>
+                    </a:xfrm>
+                    <a:prstGeom prst="rect">
+                      <a:avLst/>
+                    </a:prstGeom>
+                    <a:ln>
+                      <a:noFill/>
+                    </a:ln>
+                    <a:extLst>
+                      <a:ext uri="{53640926-AAD7-44D8-BBD7-CCE9431645EC}">
+                        <a14:shadowObscured xmlns:a14="http://schemas.microsoft.com/office/drawing/2010/main"/>
+                      </a:ext>
+                    </a:extLst>
+                  </pic:spPr>
+                </pic:pic>
+              </a:graphicData>
+            </a:graphic>
+          </wp:inline>
+        </w:drawing>
+      </w:r>
     </w:p>
     <w:sectPr>
       <w:pgSz w:w="12240" w:h="15840"/>
@@ -2264,6 +2867,7 @@
   <w:style w:type="character" w:default="1" w:styleId="Fuentedeprrafopredeter">
     <w:name w:val="Default Paragraph Font"/>
     <w:uiPriority w:val="1"/>
+    <w:semiHidden/>
     <w:unhideWhenUsed/>
   </w:style>
   <w:style w:type="table" w:default="1" w:styleId="Tablanormal">

</xml_diff>